<commit_message>
Explination doc done as well as minor EER updates
</commit_message>
<xml_diff>
--- a/Documents/COS221 Prac 5 Group 12 datatype explinations.docx
+++ b/Documents/COS221 Prac 5 Group 12 datatype explinations.docx
@@ -51,6 +51,8 @@
       <w:pPr>
         <w:rPr>
           <w:rFonts w:ascii="Arial" w:hAnsi="Arial" w:cs="Arial"/>
+          <w:b/>
+          <w:bCs/>
           <w:sz w:val="32"/>
           <w:szCs w:val="32"/>
         </w:rPr>
@@ -58,6 +60,8 @@
       <w:r>
         <w:rPr>
           <w:rFonts w:ascii="Arial" w:hAnsi="Arial" w:cs="Arial"/>
+          <w:b/>
+          <w:bCs/>
           <w:sz w:val="32"/>
           <w:szCs w:val="32"/>
         </w:rPr>
@@ -68,29 +72,79 @@
       <w:pPr>
         <w:rPr>
           <w:rFonts w:ascii="Arial" w:hAnsi="Arial" w:cs="Arial"/>
-          <w:sz w:val="28"/>
-          <w:szCs w:val="28"/>
-        </w:rPr>
-      </w:pPr>
-      <w:proofErr w:type="spellStart"/>
-      <w:r>
-        <w:rPr>
-          <w:rFonts w:ascii="Arial" w:hAnsi="Arial" w:cs="Arial"/>
-          <w:sz w:val="28"/>
-          <w:szCs w:val="28"/>
-        </w:rPr>
-        <w:t>All_</w:t>
+          <w:sz w:val="32"/>
+          <w:szCs w:val="32"/>
+        </w:rPr>
+      </w:pPr>
+      <w:r>
+        <w:rPr>
+          <w:rFonts w:ascii="Arial" w:hAnsi="Arial" w:cs="Arial"/>
+          <w:sz w:val="32"/>
+          <w:szCs w:val="32"/>
+        </w:rPr>
+        <w:t xml:space="preserve">Ids can be changed to varchar generation if the </w:t>
       </w:r>
       <w:proofErr w:type="gramStart"/>
       <w:r>
         <w:rPr>
           <w:rFonts w:ascii="Arial" w:hAnsi="Arial" w:cs="Arial"/>
-          <w:sz w:val="28"/>
-          <w:szCs w:val="28"/>
-        </w:rPr>
-        <w:t>users</w:t>
-      </w:r>
-      <w:proofErr w:type="spellEnd"/>
+          <w:sz w:val="32"/>
+          <w:szCs w:val="32"/>
+        </w:rPr>
+        <w:t>back end</w:t>
+      </w:r>
+      <w:proofErr w:type="gramEnd"/>
+      <w:r>
+        <w:rPr>
+          <w:rFonts w:ascii="Arial" w:hAnsi="Arial" w:cs="Arial"/>
+          <w:sz w:val="32"/>
+          <w:szCs w:val="32"/>
+        </w:rPr>
+        <w:t xml:space="preserve"> team believes this to be easier.</w:t>
+      </w:r>
+      <w:r>
+        <w:rPr>
+          <w:rFonts w:ascii="Arial" w:hAnsi="Arial" w:cs="Arial"/>
+          <w:sz w:val="32"/>
+          <w:szCs w:val="32"/>
+        </w:rPr>
+        <w:t xml:space="preserve"> Also please remember that everything has _no_ capital letter and no spaces, underscores are used.</w:t>
+      </w:r>
+    </w:p>
+    <w:p>
+      <w:pPr>
+        <w:rPr>
+          <w:rFonts w:ascii="Arial" w:hAnsi="Arial" w:cs="Arial"/>
+          <w:sz w:val="32"/>
+          <w:szCs w:val="32"/>
+        </w:rPr>
+      </w:pPr>
+      <w:r>
+        <w:rPr>
+          <w:rFonts w:ascii="Arial" w:hAnsi="Arial" w:cs="Arial"/>
+          <w:sz w:val="32"/>
+          <w:szCs w:val="32"/>
+        </w:rPr>
+        <w:t>ENTITIES:</w:t>
+      </w:r>
+    </w:p>
+    <w:p>
+      <w:pPr>
+        <w:rPr>
+          <w:rFonts w:ascii="Arial" w:hAnsi="Arial" w:cs="Arial"/>
+          <w:sz w:val="28"/>
+          <w:szCs w:val="28"/>
+        </w:rPr>
+      </w:pPr>
+      <w:proofErr w:type="gramStart"/>
+      <w:r>
+        <w:rPr>
+          <w:rFonts w:ascii="Arial" w:hAnsi="Arial" w:cs="Arial"/>
+          <w:sz w:val="28"/>
+          <w:szCs w:val="28"/>
+        </w:rPr>
+        <w:t>wines</w:t>
+      </w:r>
       <w:r>
         <w:rPr>
           <w:rFonts w:ascii="Arial" w:hAnsi="Arial" w:cs="Arial"/>
@@ -106,7 +160,7 @@
         <w:pStyle w:val="ListParagraph"/>
         <w:numPr>
           <w:ilvl w:val="0"/>
-          <w:numId w:val="1"/>
+          <w:numId w:val="8"/>
         </w:numPr>
         <w:rPr>
           <w:rFonts w:ascii="Arial" w:hAnsi="Arial" w:cs="Arial"/>
@@ -172,7 +226,7 @@
         <w:pStyle w:val="ListParagraph"/>
         <w:numPr>
           <w:ilvl w:val="0"/>
-          <w:numId w:val="1"/>
+          <w:numId w:val="8"/>
         </w:numPr>
         <w:rPr>
           <w:rFonts w:ascii="Arial" w:hAnsi="Arial" w:cs="Arial"/>
@@ -187,7 +241,15 @@
           <w:sz w:val="28"/>
           <w:szCs w:val="28"/>
         </w:rPr>
-        <w:t>Description :</w:t>
+        <w:t>image</w:t>
+      </w:r>
+      <w:r>
+        <w:rPr>
+          <w:rFonts w:ascii="Arial" w:hAnsi="Arial" w:cs="Arial"/>
+          <w:sz w:val="28"/>
+          <w:szCs w:val="28"/>
+        </w:rPr>
+        <w:t xml:space="preserve"> :</w:t>
       </w:r>
       <w:proofErr w:type="gramEnd"/>
       <w:r>
@@ -196,7 +258,41 @@
           <w:sz w:val="28"/>
           <w:szCs w:val="28"/>
         </w:rPr>
-        <w:t xml:space="preserve"> Describes the wine (VARCHAR(255))</w:t>
+        <w:t xml:space="preserve"> </w:t>
+      </w:r>
+      <w:r>
+        <w:rPr>
+          <w:rFonts w:ascii="Arial" w:hAnsi="Arial" w:cs="Arial"/>
+          <w:sz w:val="28"/>
+          <w:szCs w:val="28"/>
+        </w:rPr>
+        <w:t>wine image (</w:t>
+      </w:r>
+      <w:proofErr w:type="spellStart"/>
+      <w:r>
+        <w:rPr>
+          <w:rFonts w:ascii="Arial" w:hAnsi="Arial" w:cs="Arial"/>
+          <w:sz w:val="28"/>
+          <w:szCs w:val="28"/>
+        </w:rPr>
+        <w:t>url</w:t>
+      </w:r>
+      <w:proofErr w:type="spellEnd"/>
+      <w:r>
+        <w:rPr>
+          <w:rFonts w:ascii="Arial" w:hAnsi="Arial" w:cs="Arial"/>
+          <w:sz w:val="28"/>
+          <w:szCs w:val="28"/>
+        </w:rPr>
+        <w:t xml:space="preserve"> or base64)</w:t>
+      </w:r>
+      <w:r>
+        <w:rPr>
+          <w:rFonts w:ascii="Arial" w:hAnsi="Arial" w:cs="Arial"/>
+          <w:sz w:val="28"/>
+          <w:szCs w:val="28"/>
+        </w:rPr>
+        <w:t xml:space="preserve"> (VARCHAR(255))</w:t>
       </w:r>
     </w:p>
     <w:p>
@@ -204,7 +300,7 @@
         <w:pStyle w:val="ListParagraph"/>
         <w:numPr>
           <w:ilvl w:val="0"/>
-          <w:numId w:val="1"/>
+          <w:numId w:val="8"/>
         </w:numPr>
         <w:rPr>
           <w:rFonts w:ascii="Arial" w:hAnsi="Arial" w:cs="Arial"/>
@@ -260,7 +356,7 @@
         <w:pStyle w:val="ListParagraph"/>
         <w:numPr>
           <w:ilvl w:val="0"/>
-          <w:numId w:val="1"/>
+          <w:numId w:val="8"/>
         </w:numPr>
         <w:rPr>
           <w:rFonts w:ascii="Arial" w:hAnsi="Arial" w:cs="Arial"/>
@@ -300,7 +396,7 @@
         <w:pStyle w:val="ListParagraph"/>
         <w:numPr>
           <w:ilvl w:val="0"/>
-          <w:numId w:val="1"/>
+          <w:numId w:val="8"/>
         </w:numPr>
         <w:rPr>
           <w:rFonts w:ascii="Arial" w:hAnsi="Arial" w:cs="Arial"/>
@@ -350,7 +446,7 @@
         <w:pStyle w:val="ListParagraph"/>
         <w:numPr>
           <w:ilvl w:val="0"/>
-          <w:numId w:val="1"/>
+          <w:numId w:val="8"/>
         </w:numPr>
         <w:rPr>
           <w:rFonts w:ascii="Arial" w:hAnsi="Arial" w:cs="Arial"/>
@@ -364,7 +460,57 @@
           <w:sz w:val="28"/>
           <w:szCs w:val="28"/>
         </w:rPr>
-        <w:t>Quality: critics rating of a wine from that big wine company lmao</w:t>
+        <w:t>Quality: critics</w:t>
+      </w:r>
+      <w:r>
+        <w:rPr>
+          <w:rFonts w:ascii="Arial" w:hAnsi="Arial" w:cs="Arial"/>
+          <w:sz w:val="28"/>
+          <w:szCs w:val="28"/>
+        </w:rPr>
+        <w:t xml:space="preserve"> (using 100-point scale)</w:t>
+      </w:r>
+      <w:r>
+        <w:rPr>
+          <w:rFonts w:ascii="Arial" w:hAnsi="Arial" w:cs="Arial"/>
+          <w:sz w:val="28"/>
+          <w:szCs w:val="28"/>
+        </w:rPr>
+        <w:t xml:space="preserve"> rating of a wine </w:t>
+      </w:r>
+      <w:r>
+        <w:rPr>
+          <w:rFonts w:ascii="Arial" w:hAnsi="Arial" w:cs="Arial"/>
+          <w:sz w:val="28"/>
+          <w:szCs w:val="28"/>
+        </w:rPr>
+        <w:t xml:space="preserve">(entry </w:t>
+      </w:r>
+      <w:proofErr w:type="gramStart"/>
+      <w:r>
+        <w:rPr>
+          <w:rFonts w:ascii="Arial" w:hAnsi="Arial" w:cs="Arial"/>
+          <w:sz w:val="28"/>
+          <w:szCs w:val="28"/>
+        </w:rPr>
+        <w:t>example :</w:t>
+      </w:r>
+      <w:proofErr w:type="gramEnd"/>
+      <w:r>
+        <w:rPr>
+          <w:rFonts w:ascii="Arial" w:hAnsi="Arial" w:cs="Arial"/>
+          <w:sz w:val="28"/>
+          <w:szCs w:val="28"/>
+        </w:rPr>
+        <w:t xml:space="preserve"> 92)</w:t>
+      </w:r>
+      <w:r>
+        <w:rPr>
+          <w:rFonts w:ascii="Arial" w:hAnsi="Arial" w:cs="Arial"/>
+          <w:sz w:val="28"/>
+          <w:szCs w:val="28"/>
+        </w:rPr>
+        <w:t xml:space="preserve"> (INT())</w:t>
       </w:r>
     </w:p>
     <w:p>
@@ -372,7 +518,7 @@
         <w:pStyle w:val="ListParagraph"/>
         <w:numPr>
           <w:ilvl w:val="0"/>
-          <w:numId w:val="1"/>
+          <w:numId w:val="8"/>
         </w:numPr>
         <w:rPr>
           <w:rFonts w:ascii="Arial" w:hAnsi="Arial" w:cs="Arial"/>
@@ -412,7 +558,7 @@
         <w:pStyle w:val="ListParagraph"/>
         <w:numPr>
           <w:ilvl w:val="0"/>
-          <w:numId w:val="1"/>
+          <w:numId w:val="8"/>
         </w:numPr>
         <w:rPr>
           <w:rFonts w:ascii="Arial" w:hAnsi="Arial" w:cs="Arial"/>
@@ -420,6 +566,33 @@
           <w:szCs w:val="28"/>
         </w:rPr>
       </w:pPr>
+      <w:proofErr w:type="spellStart"/>
+      <w:r>
+        <w:rPr>
+          <w:rFonts w:ascii="Arial" w:hAnsi="Arial" w:cs="Arial"/>
+          <w:sz w:val="28"/>
+          <w:szCs w:val="28"/>
+        </w:rPr>
+        <w:t>Rating_percentile</w:t>
+      </w:r>
+      <w:proofErr w:type="spellEnd"/>
+      <w:r>
+        <w:rPr>
+          <w:rFonts w:ascii="Arial" w:hAnsi="Arial" w:cs="Arial"/>
+          <w:sz w:val="28"/>
+          <w:szCs w:val="28"/>
+        </w:rPr>
+        <w:t xml:space="preserve">: derived attribute, position this wine falls in compared to all other wines (as a %, for example 1% means top 1%, 100% means worst of the </w:t>
+      </w:r>
+      <w:proofErr w:type="gramStart"/>
+      <w:r>
+        <w:rPr>
+          <w:rFonts w:ascii="Arial" w:hAnsi="Arial" w:cs="Arial"/>
+          <w:sz w:val="28"/>
+          <w:szCs w:val="28"/>
+        </w:rPr>
+        <w:t>worst)</w:t>
+      </w:r>
       <w:r>
         <w:rPr>
           <w:rFonts w:ascii="Arial" w:hAnsi="Arial" w:cs="Arial"/>
@@ -428,6 +601,47 @@
         </w:rPr>
         <w:t>(</w:t>
       </w:r>
+      <w:proofErr w:type="gramEnd"/>
+      <w:r>
+        <w:rPr>
+          <w:rFonts w:ascii="Arial" w:hAnsi="Arial" w:cs="Arial"/>
+          <w:sz w:val="28"/>
+          <w:szCs w:val="28"/>
+        </w:rPr>
+        <w:t>INT())</w:t>
+      </w:r>
+    </w:p>
+    <w:p>
+      <w:pPr>
+        <w:pStyle w:val="ListParagraph"/>
+        <w:numPr>
+          <w:ilvl w:val="0"/>
+          <w:numId w:val="8"/>
+        </w:numPr>
+        <w:rPr>
+          <w:rFonts w:ascii="Arial" w:hAnsi="Arial" w:cs="Arial"/>
+          <w:sz w:val="28"/>
+          <w:szCs w:val="28"/>
+        </w:rPr>
+      </w:pPr>
+      <w:proofErr w:type="spellStart"/>
+      <w:r>
+        <w:rPr>
+          <w:rFonts w:ascii="Arial" w:hAnsi="Arial" w:cs="Arial"/>
+          <w:sz w:val="28"/>
+          <w:szCs w:val="28"/>
+        </w:rPr>
+        <w:t>Grape_type</w:t>
+      </w:r>
+      <w:proofErr w:type="spellEnd"/>
+      <w:r>
+        <w:rPr>
+          <w:rFonts w:ascii="Arial" w:hAnsi="Arial" w:cs="Arial"/>
+          <w:sz w:val="28"/>
+          <w:szCs w:val="28"/>
+        </w:rPr>
+        <w:t xml:space="preserve">: type of grape used for the wine (for example </w:t>
+      </w:r>
       <w:proofErr w:type="gramStart"/>
       <w:r>
         <w:rPr>
@@ -435,7 +649,23 @@
           <w:sz w:val="28"/>
           <w:szCs w:val="28"/>
         </w:rPr>
-        <w:t>may</w:t>
+        <w:t>Merlot</w:t>
+      </w:r>
+      <w:r>
+        <w:rPr>
+          <w:rFonts w:ascii="Arial" w:hAnsi="Arial" w:cs="Arial"/>
+          <w:sz w:val="28"/>
+          <w:szCs w:val="28"/>
+        </w:rPr>
+        <w:t>)</w:t>
+      </w:r>
+      <w:r>
+        <w:rPr>
+          <w:rFonts w:ascii="Arial" w:hAnsi="Arial" w:cs="Arial"/>
+          <w:sz w:val="28"/>
+          <w:szCs w:val="28"/>
+        </w:rPr>
+        <w:t>(</w:t>
       </w:r>
       <w:proofErr w:type="gramEnd"/>
       <w:r>
@@ -444,8 +674,22 @@
           <w:sz w:val="28"/>
           <w:szCs w:val="28"/>
         </w:rPr>
-        <w:t xml:space="preserve"> have location ID stored in it </w:t>
-      </w:r>
+        <w:t>VARCHAR(64))</w:t>
+      </w:r>
+    </w:p>
+    <w:p>
+      <w:pPr>
+        <w:pStyle w:val="ListParagraph"/>
+        <w:numPr>
+          <w:ilvl w:val="0"/>
+          <w:numId w:val="8"/>
+        </w:numPr>
+        <w:rPr>
+          <w:rFonts w:ascii="Arial" w:hAnsi="Arial" w:cs="Arial"/>
+          <w:sz w:val="28"/>
+          <w:szCs w:val="28"/>
+        </w:rPr>
+      </w:pPr>
       <w:proofErr w:type="spellStart"/>
       <w:r>
         <w:rPr>
@@ -453,7 +697,7 @@
           <w:sz w:val="28"/>
           <w:szCs w:val="28"/>
         </w:rPr>
-        <w:t>aswell</w:t>
+        <w:t>Price_percentile</w:t>
       </w:r>
       <w:proofErr w:type="spellEnd"/>
       <w:r>
@@ -462,49 +706,1116 @@
           <w:sz w:val="28"/>
           <w:szCs w:val="28"/>
         </w:rPr>
+        <w:t xml:space="preserve">: derived attribute, position this wine falls in compared to all other wines’ price (as a %, for example 1% means top 1% most expensive, 100% means worst of the worst dirt </w:t>
+      </w:r>
+      <w:proofErr w:type="gramStart"/>
+      <w:r>
+        <w:rPr>
+          <w:rFonts w:ascii="Arial" w:hAnsi="Arial" w:cs="Arial"/>
+          <w:sz w:val="28"/>
+          <w:szCs w:val="28"/>
+        </w:rPr>
+        <w:t>cheap)</w:t>
+      </w:r>
+      <w:r>
+        <w:rPr>
+          <w:rFonts w:ascii="Arial" w:hAnsi="Arial" w:cs="Arial"/>
+          <w:sz w:val="28"/>
+          <w:szCs w:val="28"/>
+        </w:rPr>
+        <w:t>(</w:t>
+      </w:r>
+      <w:proofErr w:type="gramEnd"/>
+      <w:r>
+        <w:rPr>
+          <w:rFonts w:ascii="Arial" w:hAnsi="Arial" w:cs="Arial"/>
+          <w:sz w:val="28"/>
+          <w:szCs w:val="28"/>
+        </w:rPr>
+        <w:t>INT())</w:t>
+      </w:r>
+    </w:p>
+    <w:p>
+      <w:pPr>
+        <w:rPr>
+          <w:rFonts w:ascii="Arial" w:hAnsi="Arial" w:cs="Arial"/>
+          <w:sz w:val="28"/>
+          <w:szCs w:val="28"/>
+        </w:rPr>
+      </w:pPr>
+    </w:p>
+    <w:p>
+      <w:pPr>
+        <w:rPr>
+          <w:rFonts w:ascii="Arial" w:hAnsi="Arial" w:cs="Arial"/>
+          <w:sz w:val="28"/>
+          <w:szCs w:val="28"/>
+        </w:rPr>
+      </w:pPr>
+      <w:proofErr w:type="spellStart"/>
+      <w:r>
+        <w:rPr>
+          <w:rFonts w:ascii="Arial" w:hAnsi="Arial" w:cs="Arial"/>
+          <w:sz w:val="28"/>
+          <w:szCs w:val="28"/>
+        </w:rPr>
+        <w:t>All_users</w:t>
+      </w:r>
+      <w:proofErr w:type="spellEnd"/>
+      <w:r>
+        <w:rPr>
+          <w:rFonts w:ascii="Arial" w:hAnsi="Arial" w:cs="Arial"/>
+          <w:sz w:val="28"/>
+          <w:szCs w:val="28"/>
+        </w:rPr>
+        <w:t>:</w:t>
+      </w:r>
+    </w:p>
+    <w:p>
+      <w:pPr>
+        <w:pStyle w:val="ListParagraph"/>
+        <w:numPr>
+          <w:ilvl w:val="0"/>
+          <w:numId w:val="9"/>
+        </w:numPr>
+        <w:rPr>
+          <w:rFonts w:ascii="Arial" w:hAnsi="Arial" w:cs="Arial"/>
+          <w:sz w:val="28"/>
+          <w:szCs w:val="28"/>
+        </w:rPr>
+      </w:pPr>
+      <w:proofErr w:type="spellStart"/>
+      <w:r>
+        <w:rPr>
+          <w:rFonts w:ascii="Arial" w:hAnsi="Arial" w:cs="Arial"/>
+          <w:sz w:val="28"/>
+          <w:szCs w:val="28"/>
+        </w:rPr>
+        <w:t>Last_verified</w:t>
+      </w:r>
+      <w:proofErr w:type="spellEnd"/>
+      <w:r>
+        <w:rPr>
+          <w:rFonts w:ascii="Arial" w:hAnsi="Arial" w:cs="Arial"/>
+          <w:sz w:val="28"/>
+          <w:szCs w:val="28"/>
+        </w:rPr>
+        <w:t xml:space="preserve">: the date that the account was last verified (user emails should be verified every 6 </w:t>
+      </w:r>
+      <w:proofErr w:type="gramStart"/>
+      <w:r>
+        <w:rPr>
+          <w:rFonts w:ascii="Arial" w:hAnsi="Arial" w:cs="Arial"/>
+          <w:sz w:val="28"/>
+          <w:szCs w:val="28"/>
+        </w:rPr>
+        <w:t>months)</w:t>
+      </w:r>
+      <w:r>
+        <w:rPr>
+          <w:rFonts w:ascii="Arial" w:hAnsi="Arial" w:cs="Arial"/>
+          <w:sz w:val="28"/>
+          <w:szCs w:val="28"/>
+        </w:rPr>
+        <w:t>(</w:t>
+      </w:r>
+      <w:proofErr w:type="gramEnd"/>
+      <w:r>
+        <w:rPr>
+          <w:rFonts w:ascii="Arial" w:hAnsi="Arial" w:cs="Arial"/>
+          <w:sz w:val="28"/>
+          <w:szCs w:val="28"/>
+        </w:rPr>
+        <w:t>DATE())</w:t>
+      </w:r>
+    </w:p>
+    <w:p>
+      <w:pPr>
+        <w:pStyle w:val="ListParagraph"/>
+        <w:numPr>
+          <w:ilvl w:val="0"/>
+          <w:numId w:val="9"/>
+        </w:numPr>
+        <w:rPr>
+          <w:rFonts w:ascii="Arial" w:hAnsi="Arial" w:cs="Arial"/>
+          <w:sz w:val="28"/>
+          <w:szCs w:val="28"/>
+        </w:rPr>
+      </w:pPr>
+      <w:proofErr w:type="spellStart"/>
+      <w:r>
+        <w:rPr>
+          <w:rFonts w:ascii="Arial" w:hAnsi="Arial" w:cs="Arial"/>
+          <w:sz w:val="28"/>
+          <w:szCs w:val="28"/>
+        </w:rPr>
+        <w:t>Cerified_critic</w:t>
+      </w:r>
+      <w:proofErr w:type="spellEnd"/>
+      <w:r>
+        <w:rPr>
+          <w:rFonts w:ascii="Arial" w:hAnsi="Arial" w:cs="Arial"/>
+          <w:sz w:val="28"/>
+          <w:szCs w:val="28"/>
+        </w:rPr>
+        <w:t xml:space="preserve">: is certified to be a critic or not (if true they get a nice font or something or a badge like on twitter when they make </w:t>
+      </w:r>
+      <w:proofErr w:type="gramStart"/>
+      <w:r>
+        <w:rPr>
+          <w:rFonts w:ascii="Arial" w:hAnsi="Arial" w:cs="Arial"/>
+          <w:sz w:val="28"/>
+          <w:szCs w:val="28"/>
+        </w:rPr>
+        <w:t>reviews)(</w:t>
+      </w:r>
+      <w:proofErr w:type="gramEnd"/>
+      <w:r>
+        <w:rPr>
+          <w:rFonts w:ascii="Arial" w:hAnsi="Arial" w:cs="Arial"/>
+          <w:sz w:val="28"/>
+          <w:szCs w:val="28"/>
+        </w:rPr>
+        <w:t>TINYINT(1))</w:t>
+      </w:r>
+    </w:p>
+    <w:p>
+      <w:pPr>
+        <w:pStyle w:val="ListParagraph"/>
+        <w:numPr>
+          <w:ilvl w:val="0"/>
+          <w:numId w:val="9"/>
+        </w:numPr>
+        <w:rPr>
+          <w:rFonts w:ascii="Arial" w:hAnsi="Arial" w:cs="Arial"/>
+          <w:sz w:val="28"/>
+          <w:szCs w:val="28"/>
+        </w:rPr>
+      </w:pPr>
+      <w:r>
+        <w:rPr>
+          <w:rFonts w:ascii="Arial" w:hAnsi="Arial" w:cs="Arial"/>
+          <w:sz w:val="28"/>
+          <w:szCs w:val="28"/>
+        </w:rPr>
+        <w:lastRenderedPageBreak/>
+        <w:t>Name: composite attribute; name of user made from (</w:t>
+      </w:r>
+      <w:proofErr w:type="spellStart"/>
+      <w:r>
+        <w:rPr>
+          <w:rFonts w:ascii="Arial" w:hAnsi="Arial" w:cs="Arial"/>
+          <w:sz w:val="28"/>
+          <w:szCs w:val="28"/>
+        </w:rPr>
+        <w:t>first_</w:t>
+      </w:r>
+      <w:proofErr w:type="gramStart"/>
+      <w:r>
+        <w:rPr>
+          <w:rFonts w:ascii="Arial" w:hAnsi="Arial" w:cs="Arial"/>
+          <w:sz w:val="28"/>
+          <w:szCs w:val="28"/>
+        </w:rPr>
+        <w:t>name</w:t>
+      </w:r>
+      <w:proofErr w:type="spellEnd"/>
+      <w:r>
+        <w:rPr>
+          <w:rFonts w:ascii="Arial" w:hAnsi="Arial" w:cs="Arial"/>
+          <w:sz w:val="28"/>
+          <w:szCs w:val="28"/>
+        </w:rPr>
+        <w:t>(</w:t>
+      </w:r>
+      <w:proofErr w:type="gramEnd"/>
+      <w:r>
+        <w:rPr>
+          <w:rFonts w:ascii="Arial" w:hAnsi="Arial" w:cs="Arial"/>
+          <w:sz w:val="28"/>
+          <w:szCs w:val="28"/>
+        </w:rPr>
+        <w:t xml:space="preserve">VARCHAR(32)) </w:t>
+      </w:r>
+      <w:proofErr w:type="spellStart"/>
+      <w:r>
+        <w:rPr>
+          <w:rFonts w:ascii="Arial" w:hAnsi="Arial" w:cs="Arial"/>
+          <w:sz w:val="28"/>
+          <w:szCs w:val="28"/>
+        </w:rPr>
+        <w:t>amd</w:t>
+      </w:r>
+      <w:proofErr w:type="spellEnd"/>
+      <w:r>
+        <w:rPr>
+          <w:rFonts w:ascii="Arial" w:hAnsi="Arial" w:cs="Arial"/>
+          <w:sz w:val="28"/>
+          <w:szCs w:val="28"/>
+        </w:rPr>
+        <w:t xml:space="preserve"> </w:t>
+      </w:r>
+      <w:proofErr w:type="spellStart"/>
+      <w:r>
+        <w:rPr>
+          <w:rFonts w:ascii="Arial" w:hAnsi="Arial" w:cs="Arial"/>
+          <w:sz w:val="28"/>
+          <w:szCs w:val="28"/>
+        </w:rPr>
+        <w:t>last_name</w:t>
+      </w:r>
+      <w:proofErr w:type="spellEnd"/>
+      <w:r>
+        <w:rPr>
+          <w:rFonts w:ascii="Arial" w:hAnsi="Arial" w:cs="Arial"/>
+          <w:sz w:val="28"/>
+          <w:szCs w:val="28"/>
+        </w:rPr>
+        <w:t>(VARCHAR(64))</w:t>
+      </w:r>
+    </w:p>
+    <w:p>
+      <w:pPr>
+        <w:pStyle w:val="ListParagraph"/>
+        <w:numPr>
+          <w:ilvl w:val="0"/>
+          <w:numId w:val="9"/>
+        </w:numPr>
+        <w:rPr>
+          <w:rFonts w:ascii="Arial" w:hAnsi="Arial" w:cs="Arial"/>
+          <w:sz w:val="28"/>
+          <w:szCs w:val="28"/>
+        </w:rPr>
+      </w:pPr>
+      <w:proofErr w:type="spellStart"/>
+      <w:r>
+        <w:rPr>
+          <w:rFonts w:ascii="Arial" w:hAnsi="Arial" w:cs="Arial"/>
+          <w:sz w:val="28"/>
+          <w:szCs w:val="28"/>
+        </w:rPr>
+        <w:t>Api_key</w:t>
+      </w:r>
+      <w:proofErr w:type="spellEnd"/>
+      <w:r>
+        <w:rPr>
+          <w:rFonts w:ascii="Arial" w:hAnsi="Arial" w:cs="Arial"/>
+          <w:sz w:val="28"/>
+          <w:szCs w:val="28"/>
+        </w:rPr>
+        <w:t>: uniquely generated primary key (</w:t>
+      </w:r>
+      <w:proofErr w:type="gramStart"/>
+      <w:r>
+        <w:rPr>
+          <w:rFonts w:ascii="Arial" w:hAnsi="Arial" w:cs="Arial"/>
+          <w:sz w:val="28"/>
+          <w:szCs w:val="28"/>
+        </w:rPr>
+        <w:t>VARCHAR(</w:t>
+      </w:r>
+      <w:proofErr w:type="gramEnd"/>
+      <w:r>
+        <w:rPr>
+          <w:rFonts w:ascii="Arial" w:hAnsi="Arial" w:cs="Arial"/>
+          <w:sz w:val="28"/>
+          <w:szCs w:val="28"/>
+        </w:rPr>
+        <w:t>32))</w:t>
+      </w:r>
+    </w:p>
+    <w:p>
+      <w:pPr>
+        <w:pStyle w:val="ListParagraph"/>
+        <w:numPr>
+          <w:ilvl w:val="0"/>
+          <w:numId w:val="9"/>
+        </w:numPr>
+        <w:rPr>
+          <w:rFonts w:ascii="Arial" w:hAnsi="Arial" w:cs="Arial"/>
+          <w:sz w:val="28"/>
+          <w:szCs w:val="28"/>
+        </w:rPr>
+      </w:pPr>
+      <w:r>
+        <w:rPr>
+          <w:rFonts w:ascii="Arial" w:hAnsi="Arial" w:cs="Arial"/>
+          <w:sz w:val="28"/>
+          <w:szCs w:val="28"/>
+        </w:rPr>
+        <w:t xml:space="preserve">Email: </w:t>
+      </w:r>
+      <w:proofErr w:type="spellStart"/>
+      <w:r>
+        <w:rPr>
+          <w:rFonts w:ascii="Arial" w:hAnsi="Arial" w:cs="Arial"/>
+          <w:sz w:val="28"/>
+          <w:szCs w:val="28"/>
+        </w:rPr>
+        <w:t>its</w:t>
+      </w:r>
+      <w:proofErr w:type="spellEnd"/>
+      <w:r>
+        <w:rPr>
+          <w:rFonts w:ascii="Arial" w:hAnsi="Arial" w:cs="Arial"/>
+          <w:sz w:val="28"/>
+          <w:szCs w:val="28"/>
+        </w:rPr>
+        <w:t xml:space="preserve"> their email address (</w:t>
+      </w:r>
+      <w:proofErr w:type="gramStart"/>
+      <w:r>
+        <w:rPr>
+          <w:rFonts w:ascii="Arial" w:hAnsi="Arial" w:cs="Arial"/>
+          <w:sz w:val="28"/>
+          <w:szCs w:val="28"/>
+        </w:rPr>
+        <w:t>VARCHAR(</w:t>
+      </w:r>
+      <w:proofErr w:type="gramEnd"/>
+      <w:r>
+        <w:rPr>
+          <w:rFonts w:ascii="Arial" w:hAnsi="Arial" w:cs="Arial"/>
+          <w:sz w:val="28"/>
+          <w:szCs w:val="28"/>
+        </w:rPr>
+        <w:t>50</w:t>
+      </w:r>
+      <w:r>
+        <w:rPr>
+          <w:rFonts w:ascii="Arial" w:hAnsi="Arial" w:cs="Arial"/>
+          <w:sz w:val="28"/>
+          <w:szCs w:val="28"/>
+        </w:rPr>
+        <w:t>))</w:t>
+      </w:r>
+    </w:p>
+    <w:p>
+      <w:pPr>
+        <w:pStyle w:val="ListParagraph"/>
+        <w:numPr>
+          <w:ilvl w:val="0"/>
+          <w:numId w:val="9"/>
+        </w:numPr>
+        <w:rPr>
+          <w:rFonts w:ascii="Arial" w:hAnsi="Arial" w:cs="Arial"/>
+          <w:sz w:val="28"/>
+          <w:szCs w:val="28"/>
+        </w:rPr>
+      </w:pPr>
+      <w:r>
+        <w:rPr>
+          <w:rFonts w:ascii="Arial" w:hAnsi="Arial" w:cs="Arial"/>
+          <w:sz w:val="28"/>
+          <w:szCs w:val="28"/>
+        </w:rPr>
+        <w:t xml:space="preserve">Social media: multivalued composite </w:t>
+      </w:r>
+      <w:proofErr w:type="gramStart"/>
+      <w:r>
+        <w:rPr>
+          <w:rFonts w:ascii="Arial" w:hAnsi="Arial" w:cs="Arial"/>
+          <w:sz w:val="28"/>
+          <w:szCs w:val="28"/>
+        </w:rPr>
+        <w:t>attribute(</w:t>
+      </w:r>
+      <w:proofErr w:type="gramEnd"/>
+      <w:r>
+        <w:rPr>
+          <w:rFonts w:ascii="Arial" w:hAnsi="Arial" w:cs="Arial"/>
+          <w:sz w:val="28"/>
+          <w:szCs w:val="28"/>
+        </w:rPr>
+        <w:t>made from : handle(VARCHAR(64)) and type(VARCHAR(32))</w:t>
+      </w:r>
+    </w:p>
+    <w:p>
+      <w:pPr>
+        <w:pStyle w:val="ListParagraph"/>
+        <w:numPr>
+          <w:ilvl w:val="0"/>
+          <w:numId w:val="9"/>
+        </w:numPr>
+        <w:rPr>
+          <w:rFonts w:ascii="Arial" w:hAnsi="Arial" w:cs="Arial"/>
+          <w:sz w:val="28"/>
+          <w:szCs w:val="28"/>
+        </w:rPr>
+      </w:pPr>
+      <w:r>
+        <w:rPr>
+          <w:rFonts w:ascii="Arial" w:hAnsi="Arial" w:cs="Arial"/>
+          <w:sz w:val="28"/>
+          <w:szCs w:val="28"/>
+        </w:rPr>
+        <w:t>Password: hashed user password (</w:t>
+      </w:r>
+      <w:proofErr w:type="gramStart"/>
+      <w:r>
+        <w:rPr>
+          <w:rFonts w:ascii="Arial" w:hAnsi="Arial" w:cs="Arial"/>
+          <w:sz w:val="28"/>
+          <w:szCs w:val="28"/>
+        </w:rPr>
+        <w:t>VARCHAR(</w:t>
+      </w:r>
+      <w:proofErr w:type="gramEnd"/>
+      <w:r>
+        <w:rPr>
+          <w:rFonts w:ascii="Arial" w:hAnsi="Arial" w:cs="Arial"/>
+          <w:sz w:val="28"/>
+          <w:szCs w:val="28"/>
+        </w:rPr>
+        <w:t>64))</w:t>
+      </w:r>
+    </w:p>
+    <w:p>
+      <w:pPr>
+        <w:pStyle w:val="ListParagraph"/>
+        <w:numPr>
+          <w:ilvl w:val="0"/>
+          <w:numId w:val="9"/>
+        </w:numPr>
+        <w:rPr>
+          <w:rFonts w:ascii="Arial" w:hAnsi="Arial" w:cs="Arial"/>
+          <w:sz w:val="28"/>
+          <w:szCs w:val="28"/>
+        </w:rPr>
+      </w:pPr>
+      <w:r>
+        <w:rPr>
+          <w:rFonts w:ascii="Arial" w:hAnsi="Arial" w:cs="Arial"/>
+          <w:sz w:val="28"/>
+          <w:szCs w:val="28"/>
+        </w:rPr>
+        <w:t xml:space="preserve">Salt: salt for the </w:t>
+      </w:r>
+      <w:proofErr w:type="gramStart"/>
+      <w:r>
+        <w:rPr>
+          <w:rFonts w:ascii="Arial" w:hAnsi="Arial" w:cs="Arial"/>
+          <w:sz w:val="28"/>
+          <w:szCs w:val="28"/>
+        </w:rPr>
+        <w:t>password(</w:t>
+      </w:r>
+      <w:proofErr w:type="gramEnd"/>
+      <w:r>
+        <w:rPr>
+          <w:rFonts w:ascii="Arial" w:hAnsi="Arial" w:cs="Arial"/>
+          <w:sz w:val="28"/>
+          <w:szCs w:val="28"/>
+        </w:rPr>
+        <w:t>VARCHAR(12))</w:t>
+      </w:r>
+    </w:p>
+    <w:p>
+      <w:pPr>
+        <w:pStyle w:val="ListParagraph"/>
+        <w:numPr>
+          <w:ilvl w:val="0"/>
+          <w:numId w:val="9"/>
+        </w:numPr>
+        <w:rPr>
+          <w:rFonts w:ascii="Arial" w:hAnsi="Arial" w:cs="Arial"/>
+          <w:sz w:val="28"/>
+          <w:szCs w:val="28"/>
+        </w:rPr>
+      </w:pPr>
+      <w:proofErr w:type="spellStart"/>
+      <w:r>
+        <w:rPr>
+          <w:rFonts w:ascii="Arial" w:hAnsi="Arial" w:cs="Arial"/>
+          <w:sz w:val="28"/>
+          <w:szCs w:val="28"/>
+        </w:rPr>
+        <w:t>Num_reviews</w:t>
+      </w:r>
+      <w:proofErr w:type="spellEnd"/>
+      <w:r>
+        <w:rPr>
+          <w:rFonts w:ascii="Arial" w:hAnsi="Arial" w:cs="Arial"/>
+          <w:sz w:val="28"/>
+          <w:szCs w:val="28"/>
+        </w:rPr>
+        <w:t>: number of reviews that user has made (</w:t>
+      </w:r>
+      <w:proofErr w:type="gramStart"/>
+      <w:r>
+        <w:rPr>
+          <w:rFonts w:ascii="Arial" w:hAnsi="Arial" w:cs="Arial"/>
+          <w:sz w:val="28"/>
+          <w:szCs w:val="28"/>
+        </w:rPr>
+        <w:t>INT(</w:t>
+      </w:r>
+      <w:proofErr w:type="gramEnd"/>
+      <w:r>
+        <w:rPr>
+          <w:rFonts w:ascii="Arial" w:hAnsi="Arial" w:cs="Arial"/>
+          <w:sz w:val="28"/>
+          <w:szCs w:val="28"/>
+        </w:rPr>
+        <w:t>))</w:t>
+      </w:r>
+    </w:p>
+    <w:p>
+      <w:pPr>
+        <w:rPr>
+          <w:rFonts w:ascii="Arial" w:hAnsi="Arial" w:cs="Arial"/>
+          <w:sz w:val="28"/>
+          <w:szCs w:val="28"/>
+        </w:rPr>
+      </w:pPr>
+    </w:p>
+    <w:p>
+      <w:pPr>
+        <w:rPr>
+          <w:rFonts w:ascii="Arial" w:hAnsi="Arial" w:cs="Arial"/>
+          <w:sz w:val="28"/>
+          <w:szCs w:val="28"/>
+        </w:rPr>
+      </w:pPr>
+      <w:r>
+        <w:rPr>
+          <w:rFonts w:ascii="Arial" w:hAnsi="Arial" w:cs="Arial"/>
+          <w:sz w:val="28"/>
+          <w:szCs w:val="28"/>
+        </w:rPr>
+        <w:t>Wineries:</w:t>
+      </w:r>
+    </w:p>
+    <w:p>
+      <w:pPr>
+        <w:pStyle w:val="ListParagraph"/>
+        <w:numPr>
+          <w:ilvl w:val="0"/>
+          <w:numId w:val="10"/>
+        </w:numPr>
+        <w:rPr>
+          <w:rFonts w:ascii="Arial" w:hAnsi="Arial" w:cs="Arial"/>
+          <w:sz w:val="28"/>
+          <w:szCs w:val="28"/>
+        </w:rPr>
+      </w:pPr>
+      <w:proofErr w:type="spellStart"/>
+      <w:r>
+        <w:rPr>
+          <w:rFonts w:ascii="Arial" w:hAnsi="Arial" w:cs="Arial"/>
+          <w:sz w:val="28"/>
+          <w:szCs w:val="28"/>
+        </w:rPr>
+        <w:t>Offers_tours</w:t>
+      </w:r>
+      <w:proofErr w:type="spellEnd"/>
+      <w:r>
+        <w:rPr>
+          <w:rFonts w:ascii="Arial" w:hAnsi="Arial" w:cs="Arial"/>
+          <w:sz w:val="28"/>
+          <w:szCs w:val="28"/>
+        </w:rPr>
+        <w:t>: do they offer tours? (</w:t>
+      </w:r>
+      <w:proofErr w:type="gramStart"/>
+      <w:r>
+        <w:rPr>
+          <w:rFonts w:ascii="Arial" w:hAnsi="Arial" w:cs="Arial"/>
+          <w:sz w:val="28"/>
+          <w:szCs w:val="28"/>
+        </w:rPr>
+        <w:t>TINYINT(</w:t>
+      </w:r>
+      <w:proofErr w:type="gramEnd"/>
+      <w:r>
+        <w:rPr>
+          <w:rFonts w:ascii="Arial" w:hAnsi="Arial" w:cs="Arial"/>
+          <w:sz w:val="28"/>
+          <w:szCs w:val="28"/>
+        </w:rPr>
+        <w:t>1))</w:t>
+      </w:r>
+    </w:p>
+    <w:p>
+      <w:pPr>
+        <w:pStyle w:val="ListParagraph"/>
+        <w:numPr>
+          <w:ilvl w:val="0"/>
+          <w:numId w:val="10"/>
+        </w:numPr>
+        <w:rPr>
+          <w:rFonts w:ascii="Arial" w:hAnsi="Arial" w:cs="Arial"/>
+          <w:sz w:val="28"/>
+          <w:szCs w:val="28"/>
+        </w:rPr>
+      </w:pPr>
+      <w:r>
+        <w:rPr>
+          <w:rFonts w:ascii="Arial" w:hAnsi="Arial" w:cs="Arial"/>
+          <w:sz w:val="28"/>
+          <w:szCs w:val="28"/>
+        </w:rPr>
+        <w:t>Operational: Are they operational right now? (</w:t>
+      </w:r>
+      <w:proofErr w:type="gramStart"/>
+      <w:r>
+        <w:rPr>
+          <w:rFonts w:ascii="Arial" w:hAnsi="Arial" w:cs="Arial"/>
+          <w:sz w:val="28"/>
+          <w:szCs w:val="28"/>
+        </w:rPr>
+        <w:t>TINYINT(</w:t>
+      </w:r>
+      <w:proofErr w:type="gramEnd"/>
+      <w:r>
+        <w:rPr>
+          <w:rFonts w:ascii="Arial" w:hAnsi="Arial" w:cs="Arial"/>
+          <w:sz w:val="28"/>
+          <w:szCs w:val="28"/>
+        </w:rPr>
+        <w:t>1))</w:t>
+      </w:r>
+    </w:p>
+    <w:p>
+      <w:pPr>
+        <w:pStyle w:val="ListParagraph"/>
+        <w:numPr>
+          <w:ilvl w:val="0"/>
+          <w:numId w:val="10"/>
+        </w:numPr>
+        <w:rPr>
+          <w:rFonts w:ascii="Arial" w:hAnsi="Arial" w:cs="Arial"/>
+          <w:sz w:val="28"/>
+          <w:szCs w:val="28"/>
+        </w:rPr>
+      </w:pPr>
+      <w:r>
+        <w:rPr>
+          <w:rFonts w:ascii="Arial" w:hAnsi="Arial" w:cs="Arial"/>
+          <w:sz w:val="28"/>
+          <w:szCs w:val="28"/>
+        </w:rPr>
+        <w:t>Certified: are they certified? (</w:t>
+      </w:r>
+      <w:proofErr w:type="gramStart"/>
+      <w:r>
+        <w:rPr>
+          <w:rFonts w:ascii="Arial" w:hAnsi="Arial" w:cs="Arial"/>
+          <w:sz w:val="28"/>
+          <w:szCs w:val="28"/>
+        </w:rPr>
+        <w:t>TINYINT(</w:t>
+      </w:r>
+      <w:proofErr w:type="gramEnd"/>
+      <w:r>
+        <w:rPr>
+          <w:rFonts w:ascii="Arial" w:hAnsi="Arial" w:cs="Arial"/>
+          <w:sz w:val="28"/>
+          <w:szCs w:val="28"/>
+        </w:rPr>
+        <w:t>1))</w:t>
+      </w:r>
+    </w:p>
+    <w:p>
+      <w:pPr>
+        <w:pStyle w:val="ListParagraph"/>
+        <w:numPr>
+          <w:ilvl w:val="0"/>
+          <w:numId w:val="10"/>
+        </w:numPr>
+        <w:rPr>
+          <w:rFonts w:ascii="Arial" w:hAnsi="Arial" w:cs="Arial"/>
+          <w:sz w:val="28"/>
+          <w:szCs w:val="28"/>
+        </w:rPr>
+      </w:pPr>
+      <w:proofErr w:type="spellStart"/>
+      <w:r>
+        <w:rPr>
+          <w:rFonts w:ascii="Arial" w:hAnsi="Arial" w:cs="Arial"/>
+          <w:sz w:val="28"/>
+          <w:szCs w:val="28"/>
+        </w:rPr>
+        <w:t>Winery_name</w:t>
+      </w:r>
+      <w:proofErr w:type="spellEnd"/>
+      <w:r>
+        <w:rPr>
+          <w:rFonts w:ascii="Arial" w:hAnsi="Arial" w:cs="Arial"/>
+          <w:sz w:val="28"/>
+          <w:szCs w:val="28"/>
+        </w:rPr>
+        <w:t>: the name of the winery (</w:t>
+      </w:r>
+      <w:proofErr w:type="gramStart"/>
+      <w:r>
+        <w:rPr>
+          <w:rFonts w:ascii="Arial" w:hAnsi="Arial" w:cs="Arial"/>
+          <w:sz w:val="28"/>
+          <w:szCs w:val="28"/>
+        </w:rPr>
+        <w:t>VARCHAR(</w:t>
+      </w:r>
+      <w:proofErr w:type="gramEnd"/>
+      <w:r>
+        <w:rPr>
+          <w:rFonts w:ascii="Arial" w:hAnsi="Arial" w:cs="Arial"/>
+          <w:sz w:val="28"/>
+          <w:szCs w:val="28"/>
+        </w:rPr>
+        <w:t>64))</w:t>
+      </w:r>
+    </w:p>
+    <w:p>
+      <w:pPr>
+        <w:pStyle w:val="ListParagraph"/>
+        <w:numPr>
+          <w:ilvl w:val="0"/>
+          <w:numId w:val="10"/>
+        </w:numPr>
+        <w:rPr>
+          <w:rFonts w:ascii="Arial" w:hAnsi="Arial" w:cs="Arial"/>
+          <w:sz w:val="28"/>
+          <w:szCs w:val="28"/>
+        </w:rPr>
+      </w:pPr>
+      <w:proofErr w:type="spellStart"/>
+      <w:r>
+        <w:rPr>
+          <w:rFonts w:ascii="Arial" w:hAnsi="Arial" w:cs="Arial"/>
+          <w:sz w:val="28"/>
+          <w:szCs w:val="28"/>
+        </w:rPr>
+        <w:t>Winery_id</w:t>
+      </w:r>
+      <w:proofErr w:type="spellEnd"/>
+      <w:r>
+        <w:rPr>
+          <w:rFonts w:ascii="Arial" w:hAnsi="Arial" w:cs="Arial"/>
+          <w:sz w:val="28"/>
+          <w:szCs w:val="28"/>
+        </w:rPr>
+        <w:t xml:space="preserve">: the uniquely generated id for the winery </w:t>
+      </w:r>
+      <w:r>
+        <w:rPr>
+          <w:rFonts w:ascii="Arial" w:hAnsi="Arial" w:cs="Arial"/>
+          <w:sz w:val="28"/>
+          <w:szCs w:val="28"/>
+        </w:rPr>
+        <w:t>(</w:t>
+      </w:r>
+      <w:proofErr w:type="gramStart"/>
+      <w:r>
+        <w:rPr>
+          <w:rFonts w:ascii="Arial" w:hAnsi="Arial" w:cs="Arial"/>
+          <w:sz w:val="28"/>
+          <w:szCs w:val="28"/>
+        </w:rPr>
+        <w:t>INT(</w:t>
+      </w:r>
+      <w:proofErr w:type="gramEnd"/>
+      <w:r>
+        <w:rPr>
+          <w:rFonts w:ascii="Arial" w:hAnsi="Arial" w:cs="Arial"/>
+          <w:sz w:val="28"/>
+          <w:szCs w:val="28"/>
+        </w:rPr>
+        <w:t>))</w:t>
+      </w:r>
+    </w:p>
+    <w:p>
+      <w:pPr>
+        <w:pStyle w:val="ListParagraph"/>
+        <w:numPr>
+          <w:ilvl w:val="0"/>
+          <w:numId w:val="10"/>
+        </w:numPr>
+        <w:rPr>
+          <w:rFonts w:ascii="Arial" w:hAnsi="Arial" w:cs="Arial"/>
+          <w:sz w:val="28"/>
+          <w:szCs w:val="28"/>
+        </w:rPr>
+      </w:pPr>
+      <w:proofErr w:type="spellStart"/>
+      <w:r>
+        <w:rPr>
+          <w:rFonts w:ascii="Arial" w:hAnsi="Arial" w:cs="Arial"/>
+          <w:sz w:val="28"/>
+          <w:szCs w:val="28"/>
+        </w:rPr>
+        <w:t>Eco_friendly</w:t>
+      </w:r>
+      <w:proofErr w:type="spellEnd"/>
+      <w:r>
+        <w:rPr>
+          <w:rFonts w:ascii="Arial" w:hAnsi="Arial" w:cs="Arial"/>
+          <w:sz w:val="28"/>
+          <w:szCs w:val="28"/>
+        </w:rPr>
+        <w:t xml:space="preserve">: certified to be </w:t>
+      </w:r>
+      <w:proofErr w:type="spellStart"/>
+      <w:r>
+        <w:rPr>
+          <w:rFonts w:ascii="Arial" w:hAnsi="Arial" w:cs="Arial"/>
+          <w:sz w:val="28"/>
+          <w:szCs w:val="28"/>
+        </w:rPr>
+        <w:t>eco friendly</w:t>
+      </w:r>
+      <w:proofErr w:type="spellEnd"/>
+      <w:r>
+        <w:rPr>
+          <w:rFonts w:ascii="Arial" w:hAnsi="Arial" w:cs="Arial"/>
+          <w:sz w:val="28"/>
+          <w:szCs w:val="28"/>
+        </w:rPr>
+        <w:t xml:space="preserve"> (</w:t>
+      </w:r>
+      <w:proofErr w:type="gramStart"/>
+      <w:r>
+        <w:rPr>
+          <w:rFonts w:ascii="Arial" w:hAnsi="Arial" w:cs="Arial"/>
+          <w:sz w:val="28"/>
+          <w:szCs w:val="28"/>
+        </w:rPr>
+        <w:t>TINYINT(</w:t>
+      </w:r>
+      <w:proofErr w:type="gramEnd"/>
+      <w:r>
+        <w:rPr>
+          <w:rFonts w:ascii="Arial" w:hAnsi="Arial" w:cs="Arial"/>
+          <w:sz w:val="28"/>
+          <w:szCs w:val="28"/>
+        </w:rPr>
+        <w:t>1))</w:t>
+      </w:r>
+    </w:p>
+    <w:p>
+      <w:pPr>
+        <w:rPr>
+          <w:rFonts w:ascii="Arial" w:hAnsi="Arial" w:cs="Arial"/>
+          <w:sz w:val="28"/>
+          <w:szCs w:val="28"/>
+        </w:rPr>
+      </w:pPr>
+    </w:p>
+    <w:p>
+      <w:pPr>
+        <w:rPr>
+          <w:rFonts w:ascii="Arial" w:hAnsi="Arial" w:cs="Arial"/>
+          <w:sz w:val="28"/>
+          <w:szCs w:val="28"/>
+        </w:rPr>
+      </w:pPr>
+      <w:r>
+        <w:rPr>
+          <w:rFonts w:ascii="Arial" w:hAnsi="Arial" w:cs="Arial"/>
+          <w:sz w:val="28"/>
+          <w:szCs w:val="28"/>
+        </w:rPr>
+        <w:t>Locations:</w:t>
+      </w:r>
+    </w:p>
+    <w:p>
+      <w:pPr>
+        <w:pStyle w:val="ListParagraph"/>
+        <w:numPr>
+          <w:ilvl w:val="0"/>
+          <w:numId w:val="11"/>
+        </w:numPr>
+        <w:rPr>
+          <w:rFonts w:ascii="Arial" w:hAnsi="Arial" w:cs="Arial"/>
+          <w:sz w:val="28"/>
+          <w:szCs w:val="28"/>
+        </w:rPr>
+      </w:pPr>
+      <w:r>
+        <w:rPr>
+          <w:rFonts w:ascii="Arial" w:hAnsi="Arial" w:cs="Arial"/>
+          <w:sz w:val="28"/>
+          <w:szCs w:val="28"/>
+        </w:rPr>
+        <w:t xml:space="preserve">Country: </w:t>
+      </w:r>
+      <w:proofErr w:type="gramStart"/>
+      <w:r>
+        <w:rPr>
+          <w:rFonts w:ascii="Arial" w:hAnsi="Arial" w:cs="Arial"/>
+          <w:sz w:val="28"/>
+          <w:szCs w:val="28"/>
+        </w:rPr>
+        <w:t>VARCHAR(</w:t>
+      </w:r>
+      <w:proofErr w:type="gramEnd"/>
+      <w:r>
+        <w:rPr>
+          <w:rFonts w:ascii="Arial" w:hAnsi="Arial" w:cs="Arial"/>
+          <w:sz w:val="28"/>
+          <w:szCs w:val="28"/>
+        </w:rPr>
+        <w:t>12)</w:t>
+      </w:r>
+    </w:p>
+    <w:p>
+      <w:pPr>
+        <w:pStyle w:val="ListParagraph"/>
+        <w:numPr>
+          <w:ilvl w:val="0"/>
+          <w:numId w:val="11"/>
+        </w:numPr>
+        <w:rPr>
+          <w:rFonts w:ascii="Arial" w:hAnsi="Arial" w:cs="Arial"/>
+          <w:sz w:val="28"/>
+          <w:szCs w:val="28"/>
+        </w:rPr>
+      </w:pPr>
+      <w:r>
+        <w:rPr>
+          <w:rFonts w:ascii="Arial" w:hAnsi="Arial" w:cs="Arial"/>
+          <w:sz w:val="28"/>
+          <w:szCs w:val="28"/>
+        </w:rPr>
+        <w:t xml:space="preserve">Region1: </w:t>
+      </w:r>
+      <w:proofErr w:type="gramStart"/>
+      <w:r>
+        <w:rPr>
+          <w:rFonts w:ascii="Arial" w:hAnsi="Arial" w:cs="Arial"/>
+          <w:sz w:val="28"/>
+          <w:szCs w:val="28"/>
+        </w:rPr>
+        <w:t>VARCHAR(</w:t>
+      </w:r>
+      <w:proofErr w:type="gramEnd"/>
+      <w:r>
+        <w:rPr>
+          <w:rFonts w:ascii="Arial" w:hAnsi="Arial" w:cs="Arial"/>
+          <w:sz w:val="28"/>
+          <w:szCs w:val="28"/>
+        </w:rPr>
+        <w:t>50)</w:t>
+      </w:r>
+    </w:p>
+    <w:p>
+      <w:pPr>
+        <w:pStyle w:val="ListParagraph"/>
+        <w:numPr>
+          <w:ilvl w:val="0"/>
+          <w:numId w:val="11"/>
+        </w:numPr>
+        <w:rPr>
+          <w:rFonts w:ascii="Arial" w:hAnsi="Arial" w:cs="Arial"/>
+          <w:sz w:val="28"/>
+          <w:szCs w:val="28"/>
+        </w:rPr>
+      </w:pPr>
+      <w:r>
+        <w:rPr>
+          <w:rFonts w:ascii="Arial" w:hAnsi="Arial" w:cs="Arial"/>
+          <w:sz w:val="28"/>
+          <w:szCs w:val="28"/>
+        </w:rPr>
+        <w:t xml:space="preserve">Region2: </w:t>
+      </w:r>
+      <w:proofErr w:type="gramStart"/>
+      <w:r>
+        <w:rPr>
+          <w:rFonts w:ascii="Arial" w:hAnsi="Arial" w:cs="Arial"/>
+          <w:sz w:val="28"/>
+          <w:szCs w:val="28"/>
+        </w:rPr>
+        <w:t>VARCHAR(</w:t>
+      </w:r>
+      <w:proofErr w:type="gramEnd"/>
+      <w:r>
+        <w:rPr>
+          <w:rFonts w:ascii="Arial" w:hAnsi="Arial" w:cs="Arial"/>
+          <w:sz w:val="28"/>
+          <w:szCs w:val="28"/>
+        </w:rPr>
+        <w:t>50)</w:t>
+      </w:r>
+    </w:p>
+    <w:p>
+      <w:pPr>
+        <w:pStyle w:val="ListParagraph"/>
+        <w:numPr>
+          <w:ilvl w:val="0"/>
+          <w:numId w:val="11"/>
+        </w:numPr>
+        <w:rPr>
+          <w:rFonts w:ascii="Arial" w:hAnsi="Arial" w:cs="Arial"/>
+          <w:sz w:val="28"/>
+          <w:szCs w:val="28"/>
+        </w:rPr>
+      </w:pPr>
+      <w:r>
+        <w:rPr>
+          <w:rFonts w:ascii="Arial" w:hAnsi="Arial" w:cs="Arial"/>
+          <w:sz w:val="28"/>
+          <w:szCs w:val="28"/>
+        </w:rPr>
+        <w:t xml:space="preserve">Province: </w:t>
+      </w:r>
+      <w:proofErr w:type="gramStart"/>
+      <w:r>
+        <w:rPr>
+          <w:rFonts w:ascii="Arial" w:hAnsi="Arial" w:cs="Arial"/>
+          <w:sz w:val="28"/>
+          <w:szCs w:val="28"/>
+        </w:rPr>
+        <w:t>VARCHAR(</w:t>
+      </w:r>
+      <w:proofErr w:type="gramEnd"/>
+      <w:r>
+        <w:rPr>
+          <w:rFonts w:ascii="Arial" w:hAnsi="Arial" w:cs="Arial"/>
+          <w:sz w:val="28"/>
+          <w:szCs w:val="28"/>
+        </w:rPr>
+        <w:t>30</w:t>
+      </w:r>
+      <w:r>
+        <w:rPr>
+          <w:rFonts w:ascii="Arial" w:hAnsi="Arial" w:cs="Arial"/>
+          <w:sz w:val="28"/>
+          <w:szCs w:val="28"/>
+        </w:rPr>
         <w:t>)</w:t>
       </w:r>
     </w:p>
     <w:p>
       <w:pPr>
-        <w:rPr>
-          <w:rFonts w:ascii="Arial" w:hAnsi="Arial" w:cs="Arial"/>
-          <w:sz w:val="28"/>
-          <w:szCs w:val="28"/>
-        </w:rPr>
-      </w:pPr>
-    </w:p>
-    <w:p>
-      <w:pPr>
-        <w:rPr>
-          <w:rFonts w:ascii="Arial" w:hAnsi="Arial" w:cs="Arial"/>
-          <w:sz w:val="28"/>
-          <w:szCs w:val="28"/>
-        </w:rPr>
-      </w:pPr>
-      <w:r>
-        <w:rPr>
-          <w:rFonts w:ascii="Arial" w:hAnsi="Arial" w:cs="Arial"/>
-          <w:sz w:val="28"/>
-          <w:szCs w:val="28"/>
-        </w:rPr>
-        <w:t>EER chem gone:</w:t>
-      </w:r>
-      <w:r>
-        <w:rPr>
-          <w:rFonts w:ascii="Arial" w:hAnsi="Arial" w:cs="Arial"/>
-          <w:sz w:val="28"/>
-          <w:szCs w:val="28"/>
-        </w:rPr>
-        <w:br/>
-      </w:r>
-      <w:r>
-        <w:rPr>
-          <w:rFonts w:ascii="Arial" w:hAnsi="Arial" w:cs="Arial"/>
-          <w:sz w:val="28"/>
-          <w:szCs w:val="28"/>
-        </w:rPr>
-        <w:t xml:space="preserve">keep </w:t>
+        <w:pStyle w:val="ListParagraph"/>
+        <w:numPr>
+          <w:ilvl w:val="0"/>
+          <w:numId w:val="11"/>
+        </w:numPr>
+        <w:rPr>
+          <w:rFonts w:ascii="Arial" w:hAnsi="Arial" w:cs="Arial"/>
+          <w:sz w:val="28"/>
+          <w:szCs w:val="28"/>
+        </w:rPr>
+      </w:pPr>
+      <w:proofErr w:type="spellStart"/>
+      <w:r>
+        <w:rPr>
+          <w:rFonts w:ascii="Arial" w:hAnsi="Arial" w:cs="Arial"/>
+          <w:sz w:val="28"/>
+          <w:szCs w:val="28"/>
+        </w:rPr>
+        <w:t>Location_id</w:t>
+      </w:r>
+      <w:proofErr w:type="spellEnd"/>
+      <w:r>
+        <w:rPr>
+          <w:rFonts w:ascii="Arial" w:hAnsi="Arial" w:cs="Arial"/>
+          <w:sz w:val="28"/>
+          <w:szCs w:val="28"/>
+        </w:rPr>
+        <w:t>: PK for each location uniquely generated (</w:t>
       </w:r>
       <w:proofErr w:type="gramStart"/>
       <w:r>
@@ -513,25 +1824,348 @@
           <w:sz w:val="28"/>
           <w:szCs w:val="28"/>
         </w:rPr>
+        <w:t>INT(</w:t>
+      </w:r>
+      <w:proofErr w:type="gramEnd"/>
+      <w:r>
+        <w:rPr>
+          <w:rFonts w:ascii="Arial" w:hAnsi="Arial" w:cs="Arial"/>
+          <w:sz w:val="28"/>
+          <w:szCs w:val="28"/>
+        </w:rPr>
+        <w:t>))</w:t>
+      </w:r>
+    </w:p>
+    <w:p>
+      <w:pPr>
+        <w:rPr>
+          <w:rFonts w:ascii="Arial" w:hAnsi="Arial" w:cs="Arial"/>
+          <w:sz w:val="28"/>
+          <w:szCs w:val="28"/>
+        </w:rPr>
+      </w:pPr>
+    </w:p>
+    <w:p>
+      <w:pPr>
+        <w:rPr>
+          <w:rFonts w:ascii="Arial" w:hAnsi="Arial" w:cs="Arial"/>
+          <w:sz w:val="28"/>
+          <w:szCs w:val="28"/>
+        </w:rPr>
+      </w:pPr>
+      <w:r>
+        <w:rPr>
+          <w:rFonts w:ascii="Arial" w:hAnsi="Arial" w:cs="Arial"/>
+          <w:sz w:val="28"/>
+          <w:szCs w:val="28"/>
+        </w:rPr>
+        <w:t>Reviews:</w:t>
+      </w:r>
+    </w:p>
+    <w:p>
+      <w:pPr>
+        <w:pStyle w:val="ListParagraph"/>
+        <w:numPr>
+          <w:ilvl w:val="0"/>
+          <w:numId w:val="12"/>
+        </w:numPr>
+        <w:rPr>
+          <w:rFonts w:ascii="Arial" w:hAnsi="Arial" w:cs="Arial"/>
+          <w:sz w:val="28"/>
+          <w:szCs w:val="28"/>
+        </w:rPr>
+      </w:pPr>
+      <w:proofErr w:type="spellStart"/>
+      <w:r>
+        <w:rPr>
+          <w:rFonts w:ascii="Arial" w:hAnsi="Arial" w:cs="Arial"/>
+          <w:sz w:val="28"/>
+          <w:szCs w:val="28"/>
+        </w:rPr>
+        <w:t>Review_id</w:t>
+      </w:r>
+      <w:proofErr w:type="spellEnd"/>
+      <w:r>
+        <w:rPr>
+          <w:rFonts w:ascii="Arial" w:hAnsi="Arial" w:cs="Arial"/>
+          <w:sz w:val="28"/>
+          <w:szCs w:val="28"/>
+        </w:rPr>
+        <w:t>: weak key for reviews, uniquely generated (</w:t>
+      </w:r>
+      <w:proofErr w:type="gramStart"/>
+      <w:r>
+        <w:rPr>
+          <w:rFonts w:ascii="Arial" w:hAnsi="Arial" w:cs="Arial"/>
+          <w:sz w:val="28"/>
+          <w:szCs w:val="28"/>
+        </w:rPr>
+        <w:t>INT(</w:t>
+      </w:r>
+      <w:proofErr w:type="gramEnd"/>
+      <w:r>
+        <w:rPr>
+          <w:rFonts w:ascii="Arial" w:hAnsi="Arial" w:cs="Arial"/>
+          <w:sz w:val="28"/>
+          <w:szCs w:val="28"/>
+        </w:rPr>
+        <w:t>))</w:t>
+      </w:r>
+    </w:p>
+    <w:p>
+      <w:pPr>
+        <w:pStyle w:val="ListParagraph"/>
+        <w:numPr>
+          <w:ilvl w:val="0"/>
+          <w:numId w:val="12"/>
+        </w:numPr>
+        <w:rPr>
+          <w:rFonts w:ascii="Arial" w:hAnsi="Arial" w:cs="Arial"/>
+          <w:sz w:val="28"/>
+          <w:szCs w:val="28"/>
+        </w:rPr>
+      </w:pPr>
+      <w:r>
+        <w:rPr>
+          <w:rFonts w:ascii="Arial" w:hAnsi="Arial" w:cs="Arial"/>
+          <w:sz w:val="28"/>
+          <w:szCs w:val="28"/>
+        </w:rPr>
+        <w:t>Rating: rating from 0 to 5 stars that the user gave the wine (</w:t>
+      </w:r>
+      <w:proofErr w:type="gramStart"/>
+      <w:r>
+        <w:rPr>
+          <w:rFonts w:ascii="Arial" w:hAnsi="Arial" w:cs="Arial"/>
+          <w:sz w:val="28"/>
+          <w:szCs w:val="28"/>
+        </w:rPr>
+        <w:t>FLOAT(</w:t>
+      </w:r>
+      <w:proofErr w:type="gramEnd"/>
+      <w:r>
+        <w:rPr>
+          <w:rFonts w:ascii="Arial" w:hAnsi="Arial" w:cs="Arial"/>
+          <w:sz w:val="28"/>
+          <w:szCs w:val="28"/>
+        </w:rPr>
+        <w:t>))</w:t>
+      </w:r>
+    </w:p>
+    <w:p>
+      <w:pPr>
+        <w:pStyle w:val="ListParagraph"/>
+        <w:numPr>
+          <w:ilvl w:val="0"/>
+          <w:numId w:val="12"/>
+        </w:numPr>
+        <w:rPr>
+          <w:rFonts w:ascii="Arial" w:hAnsi="Arial" w:cs="Arial"/>
+          <w:sz w:val="28"/>
+          <w:szCs w:val="28"/>
+        </w:rPr>
+      </w:pPr>
+      <w:r>
+        <w:rPr>
+          <w:rFonts w:ascii="Arial" w:hAnsi="Arial" w:cs="Arial"/>
+          <w:sz w:val="28"/>
+          <w:szCs w:val="28"/>
+        </w:rPr>
+        <w:t>Comment: comment reviewer gave about the specific wine. (</w:t>
+      </w:r>
+      <w:proofErr w:type="gramStart"/>
+      <w:r>
+        <w:rPr>
+          <w:rFonts w:ascii="Arial" w:hAnsi="Arial" w:cs="Arial"/>
+          <w:sz w:val="28"/>
+          <w:szCs w:val="28"/>
+        </w:rPr>
+        <w:t>VARCHAR(</w:t>
+      </w:r>
+      <w:proofErr w:type="gramEnd"/>
+      <w:r>
+        <w:rPr>
+          <w:rFonts w:ascii="Arial" w:hAnsi="Arial" w:cs="Arial"/>
+          <w:sz w:val="28"/>
+          <w:szCs w:val="28"/>
+        </w:rPr>
+        <w:t>255))</w:t>
+      </w:r>
+    </w:p>
+    <w:p>
+      <w:pPr>
+        <w:rPr>
+          <w:rFonts w:ascii="Arial" w:hAnsi="Arial" w:cs="Arial"/>
+          <w:sz w:val="28"/>
+          <w:szCs w:val="28"/>
+        </w:rPr>
+      </w:pPr>
+      <w:r>
+        <w:rPr>
+          <w:rFonts w:ascii="Arial" w:hAnsi="Arial" w:cs="Arial"/>
+          <w:sz w:val="28"/>
+          <w:szCs w:val="28"/>
+        </w:rPr>
+        <w:br w:type="page"/>
+      </w:r>
+    </w:p>
+    <w:p>
+      <w:pPr>
+        <w:rPr>
+          <w:rFonts w:ascii="Arial" w:hAnsi="Arial" w:cs="Arial"/>
+          <w:sz w:val="28"/>
+          <w:szCs w:val="28"/>
+        </w:rPr>
+      </w:pPr>
+      <w:r>
+        <w:rPr>
+          <w:rFonts w:ascii="Arial" w:hAnsi="Arial" w:cs="Arial"/>
+          <w:sz w:val="28"/>
+          <w:szCs w:val="28"/>
+        </w:rPr>
+        <w:lastRenderedPageBreak/>
+        <w:t>RELATIONSHIPS:</w:t>
+      </w:r>
+    </w:p>
+    <w:p>
+      <w:pPr>
+        <w:rPr>
+          <w:rFonts w:ascii="Arial" w:hAnsi="Arial" w:cs="Arial"/>
+          <w:sz w:val="28"/>
+          <w:szCs w:val="28"/>
+        </w:rPr>
+      </w:pPr>
+      <w:proofErr w:type="spellStart"/>
+      <w:r>
+        <w:rPr>
+          <w:rFonts w:ascii="Arial" w:hAnsi="Arial" w:cs="Arial"/>
+          <w:sz w:val="28"/>
+          <w:szCs w:val="28"/>
+        </w:rPr>
+        <w:t>Has_owner</w:t>
+      </w:r>
+      <w:proofErr w:type="spellEnd"/>
+      <w:r>
+        <w:rPr>
+          <w:rFonts w:ascii="Arial" w:hAnsi="Arial" w:cs="Arial"/>
+          <w:sz w:val="28"/>
+          <w:szCs w:val="28"/>
+        </w:rPr>
+        <w:t>:</w:t>
+      </w:r>
+    </w:p>
+    <w:p>
+      <w:pPr>
+        <w:pStyle w:val="ListParagraph"/>
+        <w:numPr>
+          <w:ilvl w:val="0"/>
+          <w:numId w:val="13"/>
+        </w:numPr>
+        <w:rPr>
+          <w:rFonts w:ascii="Arial" w:hAnsi="Arial" w:cs="Arial"/>
+          <w:sz w:val="28"/>
+          <w:szCs w:val="28"/>
+        </w:rPr>
+      </w:pPr>
+      <w:r>
+        <w:rPr>
+          <w:rFonts w:ascii="Arial" w:hAnsi="Arial" w:cs="Arial"/>
+          <w:sz w:val="28"/>
+          <w:szCs w:val="28"/>
+        </w:rPr>
+        <w:t>Confirmed: is a confirmed owner (</w:t>
+      </w:r>
+      <w:proofErr w:type="gramStart"/>
+      <w:r>
+        <w:rPr>
+          <w:rFonts w:ascii="Arial" w:hAnsi="Arial" w:cs="Arial"/>
+          <w:sz w:val="28"/>
+          <w:szCs w:val="28"/>
+        </w:rPr>
+        <w:t>TINYINT(</w:t>
+      </w:r>
+      <w:proofErr w:type="gramEnd"/>
+      <w:r>
+        <w:rPr>
+          <w:rFonts w:ascii="Arial" w:hAnsi="Arial" w:cs="Arial"/>
+          <w:sz w:val="28"/>
+          <w:szCs w:val="28"/>
+        </w:rPr>
+        <w:t>1))</w:t>
+      </w:r>
+    </w:p>
+    <w:p>
+      <w:pPr>
+        <w:pStyle w:val="ListParagraph"/>
+        <w:numPr>
+          <w:ilvl w:val="0"/>
+          <w:numId w:val="13"/>
+        </w:numPr>
+        <w:rPr>
+          <w:rFonts w:ascii="Arial" w:hAnsi="Arial" w:cs="Arial"/>
+          <w:sz w:val="28"/>
+          <w:szCs w:val="28"/>
+        </w:rPr>
+      </w:pPr>
+      <w:proofErr w:type="spellStart"/>
+      <w:r>
+        <w:rPr>
+          <w:rFonts w:ascii="Arial" w:hAnsi="Arial" w:cs="Arial"/>
+          <w:sz w:val="28"/>
+          <w:szCs w:val="28"/>
+        </w:rPr>
+        <w:t>Api_key</w:t>
+      </w:r>
+      <w:proofErr w:type="spellEnd"/>
+      <w:r>
+        <w:rPr>
+          <w:rFonts w:ascii="Arial" w:hAnsi="Arial" w:cs="Arial"/>
+          <w:sz w:val="28"/>
+          <w:szCs w:val="28"/>
+        </w:rPr>
+        <w:t xml:space="preserve"> from the user that is the </w:t>
+      </w:r>
+      <w:proofErr w:type="gramStart"/>
+      <w:r>
+        <w:rPr>
+          <w:rFonts w:ascii="Arial" w:hAnsi="Arial" w:cs="Arial"/>
+          <w:sz w:val="28"/>
+          <w:szCs w:val="28"/>
+        </w:rPr>
         <w:t>owner</w:t>
       </w:r>
       <w:proofErr w:type="gramEnd"/>
     </w:p>
     <w:p>
       <w:pPr>
-        <w:rPr>
-          <w:rFonts w:ascii="Arial" w:hAnsi="Arial" w:cs="Arial"/>
-          <w:sz w:val="28"/>
-          <w:szCs w:val="28"/>
-        </w:rPr>
-      </w:pPr>
-      <w:r>
-        <w:rPr>
-          <w:rFonts w:ascii="Arial" w:hAnsi="Arial" w:cs="Arial"/>
-          <w:sz w:val="28"/>
-          <w:szCs w:val="28"/>
-        </w:rPr>
-        <w:t xml:space="preserve">Critic </w:t>
+        <w:pStyle w:val="ListParagraph"/>
+        <w:numPr>
+          <w:ilvl w:val="0"/>
+          <w:numId w:val="13"/>
+        </w:numPr>
+        <w:rPr>
+          <w:rFonts w:ascii="Arial" w:hAnsi="Arial" w:cs="Arial"/>
+          <w:sz w:val="28"/>
+          <w:szCs w:val="28"/>
+        </w:rPr>
+      </w:pPr>
+      <w:proofErr w:type="spellStart"/>
+      <w:r>
+        <w:rPr>
+          <w:rFonts w:ascii="Arial" w:hAnsi="Arial" w:cs="Arial"/>
+          <w:sz w:val="28"/>
+          <w:szCs w:val="28"/>
+        </w:rPr>
+        <w:t>Winery_id</w:t>
+      </w:r>
+      <w:proofErr w:type="spellEnd"/>
+      <w:r>
+        <w:rPr>
+          <w:rFonts w:ascii="Arial" w:hAnsi="Arial" w:cs="Arial"/>
+          <w:sz w:val="28"/>
+          <w:szCs w:val="28"/>
+        </w:rPr>
+        <w:t xml:space="preserve"> from the winery that that user </w:t>
       </w:r>
       <w:proofErr w:type="gramStart"/>
       <w:r>
@@ -540,9 +2174,661 @@
           <w:sz w:val="28"/>
           <w:szCs w:val="28"/>
         </w:rPr>
-        <w:t>gone</w:t>
+        <w:t>owns</w:t>
       </w:r>
       <w:proofErr w:type="gramEnd"/>
+    </w:p>
+    <w:p>
+      <w:pPr>
+        <w:rPr>
+          <w:rFonts w:ascii="Arial" w:hAnsi="Arial" w:cs="Arial"/>
+          <w:sz w:val="28"/>
+          <w:szCs w:val="28"/>
+        </w:rPr>
+      </w:pPr>
+      <w:r>
+        <w:rPr>
+          <w:rFonts w:ascii="Arial" w:hAnsi="Arial" w:cs="Arial"/>
+          <w:sz w:val="28"/>
+          <w:szCs w:val="28"/>
+        </w:rPr>
+        <w:t>(</w:t>
+      </w:r>
+      <w:proofErr w:type="gramStart"/>
+      <w:r>
+        <w:rPr>
+          <w:rFonts w:ascii="Arial" w:hAnsi="Arial" w:cs="Arial"/>
+          <w:sz w:val="28"/>
+          <w:szCs w:val="28"/>
+        </w:rPr>
+        <w:t>each</w:t>
+      </w:r>
+      <w:proofErr w:type="gramEnd"/>
+      <w:r>
+        <w:rPr>
+          <w:rFonts w:ascii="Arial" w:hAnsi="Arial" w:cs="Arial"/>
+          <w:sz w:val="28"/>
+          <w:szCs w:val="28"/>
+        </w:rPr>
+        <w:t xml:space="preserve"> user can only review a single wine once (meaning they </w:t>
+      </w:r>
+      <w:proofErr w:type="spellStart"/>
+      <w:r>
+        <w:rPr>
+          <w:rFonts w:ascii="Arial" w:hAnsi="Arial" w:cs="Arial"/>
+          <w:sz w:val="28"/>
+          <w:szCs w:val="28"/>
+        </w:rPr>
+        <w:t>can not</w:t>
+      </w:r>
+      <w:proofErr w:type="spellEnd"/>
+      <w:r>
+        <w:rPr>
+          <w:rFonts w:ascii="Arial" w:hAnsi="Arial" w:cs="Arial"/>
+          <w:sz w:val="28"/>
+          <w:szCs w:val="28"/>
+        </w:rPr>
+        <w:t xml:space="preserve"> review the same wine twice))</w:t>
+      </w:r>
+    </w:p>
+    <w:p>
+      <w:pPr>
+        <w:rPr>
+          <w:rFonts w:ascii="Arial" w:hAnsi="Arial" w:cs="Arial"/>
+          <w:sz w:val="28"/>
+          <w:szCs w:val="28"/>
+        </w:rPr>
+      </w:pPr>
+      <w:proofErr w:type="spellStart"/>
+      <w:r>
+        <w:rPr>
+          <w:rFonts w:ascii="Arial" w:hAnsi="Arial" w:cs="Arial"/>
+          <w:sz w:val="28"/>
+          <w:szCs w:val="28"/>
+        </w:rPr>
+        <w:t>M</w:t>
+      </w:r>
+      <w:r>
+        <w:rPr>
+          <w:rFonts w:ascii="Arial" w:hAnsi="Arial" w:cs="Arial"/>
+          <w:sz w:val="28"/>
+          <w:szCs w:val="28"/>
+        </w:rPr>
+        <w:t>ade</w:t>
+      </w:r>
+      <w:r>
+        <w:rPr>
+          <w:rFonts w:ascii="Arial" w:hAnsi="Arial" w:cs="Arial"/>
+          <w:sz w:val="28"/>
+          <w:szCs w:val="28"/>
+        </w:rPr>
+        <w:t>_review</w:t>
+      </w:r>
+      <w:proofErr w:type="spellEnd"/>
+      <w:r>
+        <w:rPr>
+          <w:rFonts w:ascii="Arial" w:hAnsi="Arial" w:cs="Arial"/>
+          <w:sz w:val="28"/>
+          <w:szCs w:val="28"/>
+        </w:rPr>
+        <w:t>:</w:t>
+      </w:r>
+    </w:p>
+    <w:p>
+      <w:pPr>
+        <w:pStyle w:val="ListParagraph"/>
+        <w:numPr>
+          <w:ilvl w:val="0"/>
+          <w:numId w:val="14"/>
+        </w:numPr>
+        <w:rPr>
+          <w:rFonts w:ascii="Arial" w:hAnsi="Arial" w:cs="Arial"/>
+          <w:sz w:val="28"/>
+          <w:szCs w:val="28"/>
+        </w:rPr>
+      </w:pPr>
+      <w:proofErr w:type="spellStart"/>
+      <w:r>
+        <w:rPr>
+          <w:rFonts w:ascii="Arial" w:hAnsi="Arial" w:cs="Arial"/>
+          <w:sz w:val="28"/>
+          <w:szCs w:val="28"/>
+        </w:rPr>
+        <w:t>Api_key</w:t>
+      </w:r>
+      <w:proofErr w:type="spellEnd"/>
+      <w:r>
+        <w:rPr>
+          <w:rFonts w:ascii="Arial" w:hAnsi="Arial" w:cs="Arial"/>
+          <w:sz w:val="28"/>
+          <w:szCs w:val="28"/>
+        </w:rPr>
+        <w:t xml:space="preserve"> of user that made the </w:t>
+      </w:r>
+      <w:proofErr w:type="gramStart"/>
+      <w:r>
+        <w:rPr>
+          <w:rFonts w:ascii="Arial" w:hAnsi="Arial" w:cs="Arial"/>
+          <w:sz w:val="28"/>
+          <w:szCs w:val="28"/>
+        </w:rPr>
+        <w:t>review</w:t>
+      </w:r>
+      <w:proofErr w:type="gramEnd"/>
+    </w:p>
+    <w:p>
+      <w:pPr>
+        <w:pStyle w:val="ListParagraph"/>
+        <w:numPr>
+          <w:ilvl w:val="0"/>
+          <w:numId w:val="14"/>
+        </w:numPr>
+        <w:rPr>
+          <w:rFonts w:ascii="Arial" w:hAnsi="Arial" w:cs="Arial"/>
+          <w:sz w:val="28"/>
+          <w:szCs w:val="28"/>
+        </w:rPr>
+      </w:pPr>
+      <w:proofErr w:type="spellStart"/>
+      <w:r>
+        <w:rPr>
+          <w:rFonts w:ascii="Arial" w:hAnsi="Arial" w:cs="Arial"/>
+          <w:sz w:val="28"/>
+          <w:szCs w:val="28"/>
+        </w:rPr>
+        <w:t>Review_id</w:t>
+      </w:r>
+      <w:proofErr w:type="spellEnd"/>
+      <w:r>
+        <w:rPr>
+          <w:rFonts w:ascii="Arial" w:hAnsi="Arial" w:cs="Arial"/>
+          <w:sz w:val="28"/>
+          <w:szCs w:val="28"/>
+        </w:rPr>
+        <w:t xml:space="preserve"> of the review that was </w:t>
+      </w:r>
+      <w:proofErr w:type="gramStart"/>
+      <w:r>
+        <w:rPr>
+          <w:rFonts w:ascii="Arial" w:hAnsi="Arial" w:cs="Arial"/>
+          <w:sz w:val="28"/>
+          <w:szCs w:val="28"/>
+        </w:rPr>
+        <w:t>made</w:t>
+      </w:r>
+      <w:proofErr w:type="gramEnd"/>
+    </w:p>
+    <w:p>
+      <w:pPr>
+        <w:rPr>
+          <w:rFonts w:ascii="Arial" w:hAnsi="Arial" w:cs="Arial"/>
+          <w:sz w:val="28"/>
+          <w:szCs w:val="28"/>
+        </w:rPr>
+      </w:pPr>
+    </w:p>
+    <w:p>
+      <w:pPr>
+        <w:rPr>
+          <w:rFonts w:ascii="Arial" w:hAnsi="Arial" w:cs="Arial"/>
+          <w:sz w:val="28"/>
+          <w:szCs w:val="28"/>
+        </w:rPr>
+      </w:pPr>
+      <w:proofErr w:type="spellStart"/>
+      <w:r>
+        <w:rPr>
+          <w:rFonts w:ascii="Arial" w:hAnsi="Arial" w:cs="Arial"/>
+          <w:sz w:val="28"/>
+          <w:szCs w:val="28"/>
+        </w:rPr>
+        <w:t>Has_reviews</w:t>
+      </w:r>
+      <w:proofErr w:type="spellEnd"/>
+      <w:r>
+        <w:rPr>
+          <w:rFonts w:ascii="Arial" w:hAnsi="Arial" w:cs="Arial"/>
+          <w:sz w:val="28"/>
+          <w:szCs w:val="28"/>
+        </w:rPr>
+        <w:t>:</w:t>
+      </w:r>
+    </w:p>
+    <w:p>
+      <w:pPr>
+        <w:pStyle w:val="ListParagraph"/>
+        <w:numPr>
+          <w:ilvl w:val="0"/>
+          <w:numId w:val="15"/>
+        </w:numPr>
+        <w:rPr>
+          <w:rFonts w:ascii="Arial" w:hAnsi="Arial" w:cs="Arial"/>
+          <w:sz w:val="28"/>
+          <w:szCs w:val="28"/>
+        </w:rPr>
+      </w:pPr>
+      <w:proofErr w:type="spellStart"/>
+      <w:r>
+        <w:rPr>
+          <w:rFonts w:ascii="Arial" w:hAnsi="Arial" w:cs="Arial"/>
+          <w:sz w:val="28"/>
+          <w:szCs w:val="28"/>
+        </w:rPr>
+        <w:t>Wine_id</w:t>
+      </w:r>
+      <w:proofErr w:type="spellEnd"/>
+      <w:r>
+        <w:rPr>
+          <w:rFonts w:ascii="Arial" w:hAnsi="Arial" w:cs="Arial"/>
+          <w:sz w:val="28"/>
+          <w:szCs w:val="28"/>
+        </w:rPr>
+        <w:t xml:space="preserve"> of the wine that was reviewed.</w:t>
+      </w:r>
+    </w:p>
+    <w:p>
+      <w:pPr>
+        <w:pStyle w:val="ListParagraph"/>
+        <w:numPr>
+          <w:ilvl w:val="0"/>
+          <w:numId w:val="15"/>
+        </w:numPr>
+        <w:rPr>
+          <w:rFonts w:ascii="Arial" w:hAnsi="Arial" w:cs="Arial"/>
+          <w:sz w:val="28"/>
+          <w:szCs w:val="28"/>
+        </w:rPr>
+      </w:pPr>
+      <w:proofErr w:type="spellStart"/>
+      <w:r>
+        <w:rPr>
+          <w:rFonts w:ascii="Arial" w:hAnsi="Arial" w:cs="Arial"/>
+          <w:sz w:val="28"/>
+          <w:szCs w:val="28"/>
+        </w:rPr>
+        <w:t>Review_id</w:t>
+      </w:r>
+      <w:proofErr w:type="spellEnd"/>
+      <w:r>
+        <w:rPr>
+          <w:rFonts w:ascii="Arial" w:hAnsi="Arial" w:cs="Arial"/>
+          <w:sz w:val="28"/>
+          <w:szCs w:val="28"/>
+        </w:rPr>
+        <w:t xml:space="preserve"> of the review.</w:t>
+      </w:r>
+    </w:p>
+    <w:p>
+      <w:pPr>
+        <w:rPr>
+          <w:rFonts w:ascii="Arial" w:hAnsi="Arial" w:cs="Arial"/>
+          <w:sz w:val="28"/>
+          <w:szCs w:val="28"/>
+        </w:rPr>
+      </w:pPr>
+    </w:p>
+    <w:p>
+      <w:pPr>
+        <w:rPr>
+          <w:rFonts w:ascii="Arial" w:hAnsi="Arial" w:cs="Arial"/>
+          <w:sz w:val="28"/>
+          <w:szCs w:val="28"/>
+        </w:rPr>
+      </w:pPr>
+      <w:proofErr w:type="spellStart"/>
+      <w:r>
+        <w:rPr>
+          <w:rFonts w:ascii="Arial" w:hAnsi="Arial" w:cs="Arial"/>
+          <w:sz w:val="28"/>
+          <w:szCs w:val="28"/>
+        </w:rPr>
+        <w:t>Is_in_location</w:t>
+      </w:r>
+      <w:proofErr w:type="spellEnd"/>
+      <w:r>
+        <w:rPr>
+          <w:rFonts w:ascii="Arial" w:hAnsi="Arial" w:cs="Arial"/>
+          <w:sz w:val="28"/>
+          <w:szCs w:val="28"/>
+        </w:rPr>
+        <w:t>:</w:t>
+      </w:r>
+    </w:p>
+    <w:p>
+      <w:pPr>
+        <w:pStyle w:val="ListParagraph"/>
+        <w:numPr>
+          <w:ilvl w:val="0"/>
+          <w:numId w:val="16"/>
+        </w:numPr>
+        <w:rPr>
+          <w:rFonts w:ascii="Arial" w:hAnsi="Arial" w:cs="Arial"/>
+          <w:sz w:val="28"/>
+          <w:szCs w:val="28"/>
+        </w:rPr>
+      </w:pPr>
+      <w:proofErr w:type="spellStart"/>
+      <w:r>
+        <w:rPr>
+          <w:rFonts w:ascii="Arial" w:hAnsi="Arial" w:cs="Arial"/>
+          <w:sz w:val="28"/>
+          <w:szCs w:val="28"/>
+        </w:rPr>
+        <w:t>Winery_id</w:t>
+      </w:r>
+      <w:proofErr w:type="spellEnd"/>
+    </w:p>
+    <w:p>
+      <w:pPr>
+        <w:pStyle w:val="ListParagraph"/>
+        <w:numPr>
+          <w:ilvl w:val="0"/>
+          <w:numId w:val="16"/>
+        </w:numPr>
+        <w:rPr>
+          <w:rFonts w:ascii="Arial" w:hAnsi="Arial" w:cs="Arial"/>
+          <w:sz w:val="28"/>
+          <w:szCs w:val="28"/>
+        </w:rPr>
+      </w:pPr>
+      <w:proofErr w:type="spellStart"/>
+      <w:r>
+        <w:rPr>
+          <w:rFonts w:ascii="Arial" w:hAnsi="Arial" w:cs="Arial"/>
+          <w:sz w:val="28"/>
+          <w:szCs w:val="28"/>
+        </w:rPr>
+        <w:t>Wine_id</w:t>
+      </w:r>
+      <w:proofErr w:type="spellEnd"/>
+      <w:r>
+        <w:rPr>
+          <w:rFonts w:ascii="Arial" w:hAnsi="Arial" w:cs="Arial"/>
+          <w:sz w:val="28"/>
+          <w:szCs w:val="28"/>
+        </w:rPr>
+        <w:t xml:space="preserve"> (multivalued attribute of all the wines connected to said </w:t>
+      </w:r>
+      <w:proofErr w:type="spellStart"/>
+      <w:r>
+        <w:rPr>
+          <w:rFonts w:ascii="Arial" w:hAnsi="Arial" w:cs="Arial"/>
+          <w:sz w:val="28"/>
+          <w:szCs w:val="28"/>
+        </w:rPr>
+        <w:t>winery_id</w:t>
+      </w:r>
+      <w:proofErr w:type="spellEnd"/>
+      <w:r>
+        <w:rPr>
+          <w:rFonts w:ascii="Arial" w:hAnsi="Arial" w:cs="Arial"/>
+          <w:sz w:val="28"/>
+          <w:szCs w:val="28"/>
+        </w:rPr>
+        <w:t>)</w:t>
+      </w:r>
+    </w:p>
+    <w:p>
+      <w:pPr>
+        <w:pStyle w:val="ListParagraph"/>
+        <w:numPr>
+          <w:ilvl w:val="0"/>
+          <w:numId w:val="16"/>
+        </w:numPr>
+        <w:rPr>
+          <w:rFonts w:ascii="Arial" w:hAnsi="Arial" w:cs="Arial"/>
+          <w:sz w:val="28"/>
+          <w:szCs w:val="28"/>
+        </w:rPr>
+      </w:pPr>
+      <w:proofErr w:type="spellStart"/>
+      <w:r>
+        <w:rPr>
+          <w:rFonts w:ascii="Arial" w:hAnsi="Arial" w:cs="Arial"/>
+          <w:sz w:val="28"/>
+          <w:szCs w:val="28"/>
+        </w:rPr>
+        <w:t>Location_id</w:t>
+      </w:r>
+      <w:proofErr w:type="spellEnd"/>
+      <w:r>
+        <w:rPr>
+          <w:rFonts w:ascii="Arial" w:hAnsi="Arial" w:cs="Arial"/>
+          <w:sz w:val="28"/>
+          <w:szCs w:val="28"/>
+        </w:rPr>
+        <w:t xml:space="preserve"> of the winery and its corresponding wines.</w:t>
+      </w:r>
+    </w:p>
+    <w:p>
+      <w:pPr>
+        <w:rPr>
+          <w:rFonts w:ascii="Arial" w:hAnsi="Arial" w:cs="Arial"/>
+          <w:sz w:val="28"/>
+          <w:szCs w:val="28"/>
+        </w:rPr>
+      </w:pPr>
+    </w:p>
+    <w:tbl>
+      <w:tblPr>
+        <w:tblStyle w:val="TableGrid"/>
+        <w:tblW w:w="0" w:type="auto"/>
+        <w:tblLook w:val="04A0" w:firstRow="1" w:lastRow="0" w:firstColumn="1" w:lastColumn="0" w:noHBand="0" w:noVBand="1"/>
+      </w:tblPr>
+      <w:tblGrid>
+        <w:gridCol w:w="3005"/>
+        <w:gridCol w:w="3005"/>
+        <w:gridCol w:w="3006"/>
+      </w:tblGrid>
+      <w:tr>
+        <w:tc>
+          <w:tcPr>
+            <w:tcW w:w="3005" w:type="dxa"/>
+          </w:tcPr>
+          <w:p>
+            <w:pPr>
+              <w:rPr>
+                <w:rFonts w:ascii="Arial" w:hAnsi="Arial" w:cs="Arial"/>
+                <w:sz w:val="28"/>
+                <w:szCs w:val="28"/>
+              </w:rPr>
+            </w:pPr>
+            <w:proofErr w:type="spellStart"/>
+            <w:r>
+              <w:rPr>
+                <w:rFonts w:ascii="Arial" w:hAnsi="Arial" w:cs="Arial"/>
+                <w:sz w:val="28"/>
+                <w:szCs w:val="28"/>
+              </w:rPr>
+              <w:t>Location_id</w:t>
+            </w:r>
+            <w:proofErr w:type="spellEnd"/>
+          </w:p>
+        </w:tc>
+        <w:tc>
+          <w:tcPr>
+            <w:tcW w:w="3005" w:type="dxa"/>
+          </w:tcPr>
+          <w:p>
+            <w:pPr>
+              <w:rPr>
+                <w:rFonts w:ascii="Arial" w:hAnsi="Arial" w:cs="Arial"/>
+                <w:sz w:val="28"/>
+                <w:szCs w:val="28"/>
+              </w:rPr>
+            </w:pPr>
+            <w:proofErr w:type="spellStart"/>
+            <w:r>
+              <w:rPr>
+                <w:rFonts w:ascii="Arial" w:hAnsi="Arial" w:cs="Arial"/>
+                <w:sz w:val="28"/>
+                <w:szCs w:val="28"/>
+              </w:rPr>
+              <w:t>Winery_id</w:t>
+            </w:r>
+            <w:proofErr w:type="spellEnd"/>
+          </w:p>
+        </w:tc>
+        <w:tc>
+          <w:tcPr>
+            <w:tcW w:w="3006" w:type="dxa"/>
+          </w:tcPr>
+          <w:p>
+            <w:pPr>
+              <w:rPr>
+                <w:rFonts w:ascii="Arial" w:hAnsi="Arial" w:cs="Arial"/>
+                <w:sz w:val="28"/>
+                <w:szCs w:val="28"/>
+              </w:rPr>
+            </w:pPr>
+            <w:proofErr w:type="spellStart"/>
+            <w:r>
+              <w:rPr>
+                <w:rFonts w:ascii="Arial" w:hAnsi="Arial" w:cs="Arial"/>
+                <w:sz w:val="28"/>
+                <w:szCs w:val="28"/>
+              </w:rPr>
+              <w:t>Wine_id</w:t>
+            </w:r>
+            <w:proofErr w:type="spellEnd"/>
+            <w:r>
+              <w:rPr>
+                <w:rFonts w:ascii="Arial" w:hAnsi="Arial" w:cs="Arial"/>
+                <w:sz w:val="28"/>
+                <w:szCs w:val="28"/>
+              </w:rPr>
+              <w:t xml:space="preserve"> (multivalued)</w:t>
+            </w:r>
+          </w:p>
+        </w:tc>
+      </w:tr>
+      <w:tr>
+        <w:tc>
+          <w:tcPr>
+            <w:tcW w:w="3005" w:type="dxa"/>
+          </w:tcPr>
+          <w:p>
+            <w:pPr>
+              <w:rPr>
+                <w:rFonts w:ascii="Arial" w:hAnsi="Arial" w:cs="Arial"/>
+                <w:sz w:val="28"/>
+                <w:szCs w:val="28"/>
+              </w:rPr>
+            </w:pPr>
+            <w:r>
+              <w:rPr>
+                <w:rFonts w:ascii="Arial" w:hAnsi="Arial" w:cs="Arial"/>
+                <w:sz w:val="28"/>
+                <w:szCs w:val="28"/>
+              </w:rPr>
+              <w:t>123</w:t>
+            </w:r>
+          </w:p>
+        </w:tc>
+        <w:tc>
+          <w:tcPr>
+            <w:tcW w:w="3005" w:type="dxa"/>
+          </w:tcPr>
+          <w:p>
+            <w:pPr>
+              <w:rPr>
+                <w:rFonts w:ascii="Arial" w:hAnsi="Arial" w:cs="Arial"/>
+                <w:sz w:val="28"/>
+                <w:szCs w:val="28"/>
+              </w:rPr>
+            </w:pPr>
+            <w:r>
+              <w:rPr>
+                <w:rFonts w:ascii="Arial" w:hAnsi="Arial" w:cs="Arial"/>
+                <w:sz w:val="28"/>
+                <w:szCs w:val="28"/>
+              </w:rPr>
+              <w:t>123</w:t>
+            </w:r>
+          </w:p>
+        </w:tc>
+        <w:tc>
+          <w:tcPr>
+            <w:tcW w:w="3006" w:type="dxa"/>
+          </w:tcPr>
+          <w:p>
+            <w:pPr>
+              <w:rPr>
+                <w:rFonts w:ascii="Arial" w:hAnsi="Arial" w:cs="Arial"/>
+                <w:sz w:val="28"/>
+                <w:szCs w:val="28"/>
+              </w:rPr>
+            </w:pPr>
+            <w:r>
+              <w:rPr>
+                <w:rFonts w:ascii="Arial" w:hAnsi="Arial" w:cs="Arial"/>
+                <w:sz w:val="28"/>
+                <w:szCs w:val="28"/>
+              </w:rPr>
+              <w:t>123</w:t>
+            </w:r>
+            <w:r>
+              <w:rPr>
+                <w:rFonts w:ascii="Arial" w:hAnsi="Arial" w:cs="Arial"/>
+                <w:sz w:val="28"/>
+                <w:szCs w:val="28"/>
+              </w:rPr>
+              <w:t>;</w:t>
+            </w:r>
+            <w:r>
+              <w:rPr>
+                <w:rFonts w:ascii="Arial" w:hAnsi="Arial" w:cs="Arial"/>
+                <w:sz w:val="28"/>
+                <w:szCs w:val="28"/>
+              </w:rPr>
+              <w:t>234</w:t>
+            </w:r>
+            <w:r>
+              <w:rPr>
+                <w:rFonts w:ascii="Arial" w:hAnsi="Arial" w:cs="Arial"/>
+                <w:sz w:val="28"/>
+                <w:szCs w:val="28"/>
+              </w:rPr>
+              <w:t>;</w:t>
+            </w:r>
+            <w:r>
+              <w:rPr>
+                <w:rFonts w:ascii="Arial" w:hAnsi="Arial" w:cs="Arial"/>
+                <w:sz w:val="28"/>
+                <w:szCs w:val="28"/>
+              </w:rPr>
+              <w:t>345</w:t>
+            </w:r>
+          </w:p>
+        </w:tc>
+      </w:tr>
+    </w:tbl>
+    <w:p>
+      <w:pPr>
+        <w:rPr>
+          <w:rFonts w:ascii="Arial" w:hAnsi="Arial" w:cs="Arial"/>
+          <w:sz w:val="28"/>
+          <w:szCs w:val="28"/>
+        </w:rPr>
+      </w:pPr>
+    </w:p>
+    <w:p>
+      <w:pPr>
+        <w:rPr>
+          <w:rFonts w:ascii="Arial" w:hAnsi="Arial" w:cs="Arial"/>
+          <w:sz w:val="28"/>
+          <w:szCs w:val="28"/>
+        </w:rPr>
+      </w:pPr>
+    </w:p>
+    <w:p>
+      <w:pPr>
+        <w:rPr>
+          <w:rFonts w:ascii="Arial" w:hAnsi="Arial" w:cs="Arial"/>
+          <w:sz w:val="28"/>
+          <w:szCs w:val="28"/>
+        </w:rPr>
+      </w:pPr>
     </w:p>
     <w:p>
       <w:pPr>
@@ -566,6 +2852,1453 @@
 <file path=word/numbering.xml><?xml version="1.0" encoding="utf-8"?>
 <w:numbering xmlns:wpc="http://schemas.microsoft.com/office/word/2010/wordprocessingCanvas" xmlns:cx="http://schemas.microsoft.com/office/drawing/2014/chartex" xmlns:cx1="http://schemas.microsoft.com/office/drawing/2015/9/8/chartex" xmlns:cx2="http://schemas.microsoft.com/office/drawing/2015/10/21/chartex" xmlns:cx3="http://schemas.microsoft.com/office/drawing/2016/5/9/chartex" xmlns:cx4="http://schemas.microsoft.com/office/drawing/2016/5/10/chartex" xmlns:cx5="http://schemas.microsoft.com/office/drawing/2016/5/11/chartex" xmlns:cx6="http://schemas.microsoft.com/office/drawing/2016/5/12/chartex" xmlns:cx7="http://schemas.microsoft.com/office/drawing/2016/5/13/chartex" xmlns:cx8="http://schemas.microsoft.com/office/drawing/2016/5/14/chartex" xmlns:mc="http://schemas.openxmlformats.org/markup-compatibility/2006" xmlns:aink="http://schemas.microsoft.com/office/drawing/2016/ink" xmlns:am3d="http://schemas.microsoft.com/office/drawing/2017/model3d" xmlns:o="urn:schemas-microsoft-com:office:office" xmlns:oel="http://schemas.microsoft.com/office/2019/extlst" xmlns:r="http://schemas.openxmlformats.org/officeDocument/2006/relationships" xmlns:m="http://schemas.openxmlformats.org/officeDocument/2006/math" xmlns:v="urn:schemas-microsoft-com:vml" xmlns:wp14="http://schemas.microsoft.com/office/word/2010/wordprocessingDrawing" xmlns:wp="http://schemas.openxmlformats.org/drawingml/2006/wordprocessingDrawing" xmlns:w10="urn:schemas-microsoft-com:office:word" xmlns:w="http://schemas.openxmlformats.org/wordprocessingml/2006/main" xmlns:w14="http://schemas.microsoft.com/office/word/2010/wordml" xmlns:w15="http://schemas.microsoft.com/office/word/2012/wordml" xmlns:w16cex="http://schemas.microsoft.com/office/word/2018/wordml/cex" xmlns:w16cid="http://schemas.microsoft.com/office/word/2016/wordml/cid" xmlns:w16="http://schemas.microsoft.com/office/word/2018/wordml" xmlns:w16du="http://schemas.microsoft.com/office/word/2023/wordml/word16du" xmlns:w16sdtdh="http://schemas.microsoft.com/office/word/2020/wordml/sdtdatahash" xmlns:w16se="http://schemas.microsoft.com/office/word/2015/wordml/symex" xmlns:wpg="http://schemas.microsoft.com/office/word/2010/wordprocessingGroup" xmlns:wpi="http://schemas.microsoft.com/office/word/2010/wordprocessingInk" xmlns:wne="http://schemas.microsoft.com/office/word/2006/wordml" xmlns:wps="http://schemas.microsoft.com/office/word/2010/wordprocessingShape" mc:Ignorable="w14 w15 w16se w16cid w16 w16cex w16sdtdh wp14">
   <w:abstractNum w:abstractNumId="0" w15:restartNumberingAfterBreak="0">
+    <w:nsid w:val="020F28BA"/>
+    <w:multiLevelType w:val="hybridMultilevel"/>
+    <w:tmpl w:val="810653E6"/>
+    <w:lvl w:ilvl="0" w:tplc="1C09000F">
+      <w:start w:val="1"/>
+      <w:numFmt w:val="decimal"/>
+      <w:lvlText w:val="%1."/>
+      <w:lvlJc w:val="left"/>
+      <w:pPr>
+        <w:ind w:left="720" w:hanging="360"/>
+      </w:pPr>
+      <w:rPr>
+        <w:rFonts w:hint="default"/>
+      </w:rPr>
+    </w:lvl>
+    <w:lvl w:ilvl="1" w:tplc="FFFFFFFF" w:tentative="1">
+      <w:start w:val="1"/>
+      <w:numFmt w:val="bullet"/>
+      <w:lvlText w:val="o"/>
+      <w:lvlJc w:val="left"/>
+      <w:pPr>
+        <w:ind w:left="1440" w:hanging="360"/>
+      </w:pPr>
+      <w:rPr>
+        <w:rFonts w:ascii="Courier New" w:hAnsi="Courier New" w:cs="Courier New" w:hint="default"/>
+      </w:rPr>
+    </w:lvl>
+    <w:lvl w:ilvl="2" w:tplc="FFFFFFFF" w:tentative="1">
+      <w:start w:val="1"/>
+      <w:numFmt w:val="bullet"/>
+      <w:lvlText w:val=""/>
+      <w:lvlJc w:val="left"/>
+      <w:pPr>
+        <w:ind w:left="2160" w:hanging="360"/>
+      </w:pPr>
+      <w:rPr>
+        <w:rFonts w:ascii="Wingdings" w:hAnsi="Wingdings" w:hint="default"/>
+      </w:rPr>
+    </w:lvl>
+    <w:lvl w:ilvl="3" w:tplc="FFFFFFFF" w:tentative="1">
+      <w:start w:val="1"/>
+      <w:numFmt w:val="bullet"/>
+      <w:lvlText w:val=""/>
+      <w:lvlJc w:val="left"/>
+      <w:pPr>
+        <w:ind w:left="2880" w:hanging="360"/>
+      </w:pPr>
+      <w:rPr>
+        <w:rFonts w:ascii="Symbol" w:hAnsi="Symbol" w:hint="default"/>
+      </w:rPr>
+    </w:lvl>
+    <w:lvl w:ilvl="4" w:tplc="FFFFFFFF" w:tentative="1">
+      <w:start w:val="1"/>
+      <w:numFmt w:val="bullet"/>
+      <w:lvlText w:val="o"/>
+      <w:lvlJc w:val="left"/>
+      <w:pPr>
+        <w:ind w:left="3600" w:hanging="360"/>
+      </w:pPr>
+      <w:rPr>
+        <w:rFonts w:ascii="Courier New" w:hAnsi="Courier New" w:cs="Courier New" w:hint="default"/>
+      </w:rPr>
+    </w:lvl>
+    <w:lvl w:ilvl="5" w:tplc="FFFFFFFF" w:tentative="1">
+      <w:start w:val="1"/>
+      <w:numFmt w:val="bullet"/>
+      <w:lvlText w:val=""/>
+      <w:lvlJc w:val="left"/>
+      <w:pPr>
+        <w:ind w:left="4320" w:hanging="360"/>
+      </w:pPr>
+      <w:rPr>
+        <w:rFonts w:ascii="Wingdings" w:hAnsi="Wingdings" w:hint="default"/>
+      </w:rPr>
+    </w:lvl>
+    <w:lvl w:ilvl="6" w:tplc="FFFFFFFF" w:tentative="1">
+      <w:start w:val="1"/>
+      <w:numFmt w:val="bullet"/>
+      <w:lvlText w:val=""/>
+      <w:lvlJc w:val="left"/>
+      <w:pPr>
+        <w:ind w:left="5040" w:hanging="360"/>
+      </w:pPr>
+      <w:rPr>
+        <w:rFonts w:ascii="Symbol" w:hAnsi="Symbol" w:hint="default"/>
+      </w:rPr>
+    </w:lvl>
+    <w:lvl w:ilvl="7" w:tplc="FFFFFFFF" w:tentative="1">
+      <w:start w:val="1"/>
+      <w:numFmt w:val="bullet"/>
+      <w:lvlText w:val="o"/>
+      <w:lvlJc w:val="left"/>
+      <w:pPr>
+        <w:ind w:left="5760" w:hanging="360"/>
+      </w:pPr>
+      <w:rPr>
+        <w:rFonts w:ascii="Courier New" w:hAnsi="Courier New" w:cs="Courier New" w:hint="default"/>
+      </w:rPr>
+    </w:lvl>
+    <w:lvl w:ilvl="8" w:tplc="FFFFFFFF" w:tentative="1">
+      <w:start w:val="1"/>
+      <w:numFmt w:val="bullet"/>
+      <w:lvlText w:val=""/>
+      <w:lvlJc w:val="left"/>
+      <w:pPr>
+        <w:ind w:left="6480" w:hanging="360"/>
+      </w:pPr>
+      <w:rPr>
+        <w:rFonts w:ascii="Wingdings" w:hAnsi="Wingdings" w:hint="default"/>
+      </w:rPr>
+    </w:lvl>
+  </w:abstractNum>
+  <w:abstractNum w:abstractNumId="1" w15:restartNumberingAfterBreak="0">
+    <w:nsid w:val="08222FD1"/>
+    <w:multiLevelType w:val="hybridMultilevel"/>
+    <w:tmpl w:val="75C0E1FA"/>
+    <w:lvl w:ilvl="0" w:tplc="1C09000F">
+      <w:start w:val="1"/>
+      <w:numFmt w:val="decimal"/>
+      <w:lvlText w:val="%1."/>
+      <w:lvlJc w:val="left"/>
+      <w:pPr>
+        <w:ind w:left="720" w:hanging="360"/>
+      </w:pPr>
+      <w:rPr>
+        <w:rFonts w:hint="default"/>
+      </w:rPr>
+    </w:lvl>
+    <w:lvl w:ilvl="1" w:tplc="FFFFFFFF" w:tentative="1">
+      <w:start w:val="1"/>
+      <w:numFmt w:val="bullet"/>
+      <w:lvlText w:val="o"/>
+      <w:lvlJc w:val="left"/>
+      <w:pPr>
+        <w:ind w:left="1440" w:hanging="360"/>
+      </w:pPr>
+      <w:rPr>
+        <w:rFonts w:ascii="Courier New" w:hAnsi="Courier New" w:cs="Courier New" w:hint="default"/>
+      </w:rPr>
+    </w:lvl>
+    <w:lvl w:ilvl="2" w:tplc="FFFFFFFF" w:tentative="1">
+      <w:start w:val="1"/>
+      <w:numFmt w:val="bullet"/>
+      <w:lvlText w:val=""/>
+      <w:lvlJc w:val="left"/>
+      <w:pPr>
+        <w:ind w:left="2160" w:hanging="360"/>
+      </w:pPr>
+      <w:rPr>
+        <w:rFonts w:ascii="Wingdings" w:hAnsi="Wingdings" w:hint="default"/>
+      </w:rPr>
+    </w:lvl>
+    <w:lvl w:ilvl="3" w:tplc="FFFFFFFF" w:tentative="1">
+      <w:start w:val="1"/>
+      <w:numFmt w:val="bullet"/>
+      <w:lvlText w:val=""/>
+      <w:lvlJc w:val="left"/>
+      <w:pPr>
+        <w:ind w:left="2880" w:hanging="360"/>
+      </w:pPr>
+      <w:rPr>
+        <w:rFonts w:ascii="Symbol" w:hAnsi="Symbol" w:hint="default"/>
+      </w:rPr>
+    </w:lvl>
+    <w:lvl w:ilvl="4" w:tplc="FFFFFFFF" w:tentative="1">
+      <w:start w:val="1"/>
+      <w:numFmt w:val="bullet"/>
+      <w:lvlText w:val="o"/>
+      <w:lvlJc w:val="left"/>
+      <w:pPr>
+        <w:ind w:left="3600" w:hanging="360"/>
+      </w:pPr>
+      <w:rPr>
+        <w:rFonts w:ascii="Courier New" w:hAnsi="Courier New" w:cs="Courier New" w:hint="default"/>
+      </w:rPr>
+    </w:lvl>
+    <w:lvl w:ilvl="5" w:tplc="FFFFFFFF" w:tentative="1">
+      <w:start w:val="1"/>
+      <w:numFmt w:val="bullet"/>
+      <w:lvlText w:val=""/>
+      <w:lvlJc w:val="left"/>
+      <w:pPr>
+        <w:ind w:left="4320" w:hanging="360"/>
+      </w:pPr>
+      <w:rPr>
+        <w:rFonts w:ascii="Wingdings" w:hAnsi="Wingdings" w:hint="default"/>
+      </w:rPr>
+    </w:lvl>
+    <w:lvl w:ilvl="6" w:tplc="FFFFFFFF" w:tentative="1">
+      <w:start w:val="1"/>
+      <w:numFmt w:val="bullet"/>
+      <w:lvlText w:val=""/>
+      <w:lvlJc w:val="left"/>
+      <w:pPr>
+        <w:ind w:left="5040" w:hanging="360"/>
+      </w:pPr>
+      <w:rPr>
+        <w:rFonts w:ascii="Symbol" w:hAnsi="Symbol" w:hint="default"/>
+      </w:rPr>
+    </w:lvl>
+    <w:lvl w:ilvl="7" w:tplc="FFFFFFFF" w:tentative="1">
+      <w:start w:val="1"/>
+      <w:numFmt w:val="bullet"/>
+      <w:lvlText w:val="o"/>
+      <w:lvlJc w:val="left"/>
+      <w:pPr>
+        <w:ind w:left="5760" w:hanging="360"/>
+      </w:pPr>
+      <w:rPr>
+        <w:rFonts w:ascii="Courier New" w:hAnsi="Courier New" w:cs="Courier New" w:hint="default"/>
+      </w:rPr>
+    </w:lvl>
+    <w:lvl w:ilvl="8" w:tplc="FFFFFFFF" w:tentative="1">
+      <w:start w:val="1"/>
+      <w:numFmt w:val="bullet"/>
+      <w:lvlText w:val=""/>
+      <w:lvlJc w:val="left"/>
+      <w:pPr>
+        <w:ind w:left="6480" w:hanging="360"/>
+      </w:pPr>
+      <w:rPr>
+        <w:rFonts w:ascii="Wingdings" w:hAnsi="Wingdings" w:hint="default"/>
+      </w:rPr>
+    </w:lvl>
+  </w:abstractNum>
+  <w:abstractNum w:abstractNumId="2" w15:restartNumberingAfterBreak="0">
+    <w:nsid w:val="0CB64755"/>
+    <w:multiLevelType w:val="hybridMultilevel"/>
+    <w:tmpl w:val="B9C40ACC"/>
+    <w:lvl w:ilvl="0" w:tplc="1C09000F">
+      <w:start w:val="1"/>
+      <w:numFmt w:val="decimal"/>
+      <w:lvlText w:val="%1."/>
+      <w:lvlJc w:val="left"/>
+      <w:pPr>
+        <w:ind w:left="720" w:hanging="360"/>
+      </w:pPr>
+    </w:lvl>
+    <w:lvl w:ilvl="1" w:tplc="1C090019" w:tentative="1">
+      <w:start w:val="1"/>
+      <w:numFmt w:val="lowerLetter"/>
+      <w:lvlText w:val="%2."/>
+      <w:lvlJc w:val="left"/>
+      <w:pPr>
+        <w:ind w:left="1440" w:hanging="360"/>
+      </w:pPr>
+    </w:lvl>
+    <w:lvl w:ilvl="2" w:tplc="1C09001B" w:tentative="1">
+      <w:start w:val="1"/>
+      <w:numFmt w:val="lowerRoman"/>
+      <w:lvlText w:val="%3."/>
+      <w:lvlJc w:val="right"/>
+      <w:pPr>
+        <w:ind w:left="2160" w:hanging="180"/>
+      </w:pPr>
+    </w:lvl>
+    <w:lvl w:ilvl="3" w:tplc="1C09000F" w:tentative="1">
+      <w:start w:val="1"/>
+      <w:numFmt w:val="decimal"/>
+      <w:lvlText w:val="%4."/>
+      <w:lvlJc w:val="left"/>
+      <w:pPr>
+        <w:ind w:left="2880" w:hanging="360"/>
+      </w:pPr>
+    </w:lvl>
+    <w:lvl w:ilvl="4" w:tplc="1C090019" w:tentative="1">
+      <w:start w:val="1"/>
+      <w:numFmt w:val="lowerLetter"/>
+      <w:lvlText w:val="%5."/>
+      <w:lvlJc w:val="left"/>
+      <w:pPr>
+        <w:ind w:left="3600" w:hanging="360"/>
+      </w:pPr>
+    </w:lvl>
+    <w:lvl w:ilvl="5" w:tplc="1C09001B" w:tentative="1">
+      <w:start w:val="1"/>
+      <w:numFmt w:val="lowerRoman"/>
+      <w:lvlText w:val="%6."/>
+      <w:lvlJc w:val="right"/>
+      <w:pPr>
+        <w:ind w:left="4320" w:hanging="180"/>
+      </w:pPr>
+    </w:lvl>
+    <w:lvl w:ilvl="6" w:tplc="1C09000F" w:tentative="1">
+      <w:start w:val="1"/>
+      <w:numFmt w:val="decimal"/>
+      <w:lvlText w:val="%7."/>
+      <w:lvlJc w:val="left"/>
+      <w:pPr>
+        <w:ind w:left="5040" w:hanging="360"/>
+      </w:pPr>
+    </w:lvl>
+    <w:lvl w:ilvl="7" w:tplc="1C090019" w:tentative="1">
+      <w:start w:val="1"/>
+      <w:numFmt w:val="lowerLetter"/>
+      <w:lvlText w:val="%8."/>
+      <w:lvlJc w:val="left"/>
+      <w:pPr>
+        <w:ind w:left="5760" w:hanging="360"/>
+      </w:pPr>
+    </w:lvl>
+    <w:lvl w:ilvl="8" w:tplc="1C09001B" w:tentative="1">
+      <w:start w:val="1"/>
+      <w:numFmt w:val="lowerRoman"/>
+      <w:lvlText w:val="%9."/>
+      <w:lvlJc w:val="right"/>
+      <w:pPr>
+        <w:ind w:left="6480" w:hanging="180"/>
+      </w:pPr>
+    </w:lvl>
+  </w:abstractNum>
+  <w:abstractNum w:abstractNumId="3" w15:restartNumberingAfterBreak="0">
+    <w:nsid w:val="15547DB9"/>
+    <w:multiLevelType w:val="hybridMultilevel"/>
+    <w:tmpl w:val="FDC4F088"/>
+    <w:lvl w:ilvl="0" w:tplc="1C09000F">
+      <w:start w:val="1"/>
+      <w:numFmt w:val="decimal"/>
+      <w:lvlText w:val="%1."/>
+      <w:lvlJc w:val="left"/>
+      <w:pPr>
+        <w:ind w:left="720" w:hanging="360"/>
+      </w:pPr>
+    </w:lvl>
+    <w:lvl w:ilvl="1" w:tplc="1C090019" w:tentative="1">
+      <w:start w:val="1"/>
+      <w:numFmt w:val="lowerLetter"/>
+      <w:lvlText w:val="%2."/>
+      <w:lvlJc w:val="left"/>
+      <w:pPr>
+        <w:ind w:left="1440" w:hanging="360"/>
+      </w:pPr>
+    </w:lvl>
+    <w:lvl w:ilvl="2" w:tplc="1C09001B" w:tentative="1">
+      <w:start w:val="1"/>
+      <w:numFmt w:val="lowerRoman"/>
+      <w:lvlText w:val="%3."/>
+      <w:lvlJc w:val="right"/>
+      <w:pPr>
+        <w:ind w:left="2160" w:hanging="180"/>
+      </w:pPr>
+    </w:lvl>
+    <w:lvl w:ilvl="3" w:tplc="1C09000F" w:tentative="1">
+      <w:start w:val="1"/>
+      <w:numFmt w:val="decimal"/>
+      <w:lvlText w:val="%4."/>
+      <w:lvlJc w:val="left"/>
+      <w:pPr>
+        <w:ind w:left="2880" w:hanging="360"/>
+      </w:pPr>
+    </w:lvl>
+    <w:lvl w:ilvl="4" w:tplc="1C090019" w:tentative="1">
+      <w:start w:val="1"/>
+      <w:numFmt w:val="lowerLetter"/>
+      <w:lvlText w:val="%5."/>
+      <w:lvlJc w:val="left"/>
+      <w:pPr>
+        <w:ind w:left="3600" w:hanging="360"/>
+      </w:pPr>
+    </w:lvl>
+    <w:lvl w:ilvl="5" w:tplc="1C09001B" w:tentative="1">
+      <w:start w:val="1"/>
+      <w:numFmt w:val="lowerRoman"/>
+      <w:lvlText w:val="%6."/>
+      <w:lvlJc w:val="right"/>
+      <w:pPr>
+        <w:ind w:left="4320" w:hanging="180"/>
+      </w:pPr>
+    </w:lvl>
+    <w:lvl w:ilvl="6" w:tplc="1C09000F" w:tentative="1">
+      <w:start w:val="1"/>
+      <w:numFmt w:val="decimal"/>
+      <w:lvlText w:val="%7."/>
+      <w:lvlJc w:val="left"/>
+      <w:pPr>
+        <w:ind w:left="5040" w:hanging="360"/>
+      </w:pPr>
+    </w:lvl>
+    <w:lvl w:ilvl="7" w:tplc="1C090019" w:tentative="1">
+      <w:start w:val="1"/>
+      <w:numFmt w:val="lowerLetter"/>
+      <w:lvlText w:val="%8."/>
+      <w:lvlJc w:val="left"/>
+      <w:pPr>
+        <w:ind w:left="5760" w:hanging="360"/>
+      </w:pPr>
+    </w:lvl>
+    <w:lvl w:ilvl="8" w:tplc="1C09001B" w:tentative="1">
+      <w:start w:val="1"/>
+      <w:numFmt w:val="lowerRoman"/>
+      <w:lvlText w:val="%9."/>
+      <w:lvlJc w:val="right"/>
+      <w:pPr>
+        <w:ind w:left="6480" w:hanging="180"/>
+      </w:pPr>
+    </w:lvl>
+  </w:abstractNum>
+  <w:abstractNum w:abstractNumId="4" w15:restartNumberingAfterBreak="0">
+    <w:nsid w:val="1F291D29"/>
+    <w:multiLevelType w:val="hybridMultilevel"/>
+    <w:tmpl w:val="B6E87850"/>
+    <w:lvl w:ilvl="0" w:tplc="1C090001">
+      <w:start w:val="1"/>
+      <w:numFmt w:val="bullet"/>
+      <w:lvlText w:val=""/>
+      <w:lvlJc w:val="left"/>
+      <w:pPr>
+        <w:ind w:left="720" w:hanging="360"/>
+      </w:pPr>
+      <w:rPr>
+        <w:rFonts w:ascii="Symbol" w:hAnsi="Symbol" w:hint="default"/>
+      </w:rPr>
+    </w:lvl>
+    <w:lvl w:ilvl="1" w:tplc="1C090003" w:tentative="1">
+      <w:start w:val="1"/>
+      <w:numFmt w:val="bullet"/>
+      <w:lvlText w:val="o"/>
+      <w:lvlJc w:val="left"/>
+      <w:pPr>
+        <w:ind w:left="1440" w:hanging="360"/>
+      </w:pPr>
+      <w:rPr>
+        <w:rFonts w:ascii="Courier New" w:hAnsi="Courier New" w:cs="Courier New" w:hint="default"/>
+      </w:rPr>
+    </w:lvl>
+    <w:lvl w:ilvl="2" w:tplc="1C090005" w:tentative="1">
+      <w:start w:val="1"/>
+      <w:numFmt w:val="bullet"/>
+      <w:lvlText w:val=""/>
+      <w:lvlJc w:val="left"/>
+      <w:pPr>
+        <w:ind w:left="2160" w:hanging="360"/>
+      </w:pPr>
+      <w:rPr>
+        <w:rFonts w:ascii="Wingdings" w:hAnsi="Wingdings" w:hint="default"/>
+      </w:rPr>
+    </w:lvl>
+    <w:lvl w:ilvl="3" w:tplc="1C090001" w:tentative="1">
+      <w:start w:val="1"/>
+      <w:numFmt w:val="bullet"/>
+      <w:lvlText w:val=""/>
+      <w:lvlJc w:val="left"/>
+      <w:pPr>
+        <w:ind w:left="2880" w:hanging="360"/>
+      </w:pPr>
+      <w:rPr>
+        <w:rFonts w:ascii="Symbol" w:hAnsi="Symbol" w:hint="default"/>
+      </w:rPr>
+    </w:lvl>
+    <w:lvl w:ilvl="4" w:tplc="1C090003" w:tentative="1">
+      <w:start w:val="1"/>
+      <w:numFmt w:val="bullet"/>
+      <w:lvlText w:val="o"/>
+      <w:lvlJc w:val="left"/>
+      <w:pPr>
+        <w:ind w:left="3600" w:hanging="360"/>
+      </w:pPr>
+      <w:rPr>
+        <w:rFonts w:ascii="Courier New" w:hAnsi="Courier New" w:cs="Courier New" w:hint="default"/>
+      </w:rPr>
+    </w:lvl>
+    <w:lvl w:ilvl="5" w:tplc="1C090005" w:tentative="1">
+      <w:start w:val="1"/>
+      <w:numFmt w:val="bullet"/>
+      <w:lvlText w:val=""/>
+      <w:lvlJc w:val="left"/>
+      <w:pPr>
+        <w:ind w:left="4320" w:hanging="360"/>
+      </w:pPr>
+      <w:rPr>
+        <w:rFonts w:ascii="Wingdings" w:hAnsi="Wingdings" w:hint="default"/>
+      </w:rPr>
+    </w:lvl>
+    <w:lvl w:ilvl="6" w:tplc="1C090001" w:tentative="1">
+      <w:start w:val="1"/>
+      <w:numFmt w:val="bullet"/>
+      <w:lvlText w:val=""/>
+      <w:lvlJc w:val="left"/>
+      <w:pPr>
+        <w:ind w:left="5040" w:hanging="360"/>
+      </w:pPr>
+      <w:rPr>
+        <w:rFonts w:ascii="Symbol" w:hAnsi="Symbol" w:hint="default"/>
+      </w:rPr>
+    </w:lvl>
+    <w:lvl w:ilvl="7" w:tplc="1C090003" w:tentative="1">
+      <w:start w:val="1"/>
+      <w:numFmt w:val="bullet"/>
+      <w:lvlText w:val="o"/>
+      <w:lvlJc w:val="left"/>
+      <w:pPr>
+        <w:ind w:left="5760" w:hanging="360"/>
+      </w:pPr>
+      <w:rPr>
+        <w:rFonts w:ascii="Courier New" w:hAnsi="Courier New" w:cs="Courier New" w:hint="default"/>
+      </w:rPr>
+    </w:lvl>
+    <w:lvl w:ilvl="8" w:tplc="1C090005" w:tentative="1">
+      <w:start w:val="1"/>
+      <w:numFmt w:val="bullet"/>
+      <w:lvlText w:val=""/>
+      <w:lvlJc w:val="left"/>
+      <w:pPr>
+        <w:ind w:left="6480" w:hanging="360"/>
+      </w:pPr>
+      <w:rPr>
+        <w:rFonts w:ascii="Wingdings" w:hAnsi="Wingdings" w:hint="default"/>
+      </w:rPr>
+    </w:lvl>
+  </w:abstractNum>
+  <w:abstractNum w:abstractNumId="5" w15:restartNumberingAfterBreak="0">
+    <w:nsid w:val="28E45ED3"/>
+    <w:multiLevelType w:val="hybridMultilevel"/>
+    <w:tmpl w:val="42B2F324"/>
+    <w:lvl w:ilvl="0" w:tplc="1C09000F">
+      <w:start w:val="1"/>
+      <w:numFmt w:val="decimal"/>
+      <w:lvlText w:val="%1."/>
+      <w:lvlJc w:val="left"/>
+      <w:pPr>
+        <w:ind w:left="720" w:hanging="360"/>
+      </w:pPr>
+    </w:lvl>
+    <w:lvl w:ilvl="1" w:tplc="1C090019" w:tentative="1">
+      <w:start w:val="1"/>
+      <w:numFmt w:val="lowerLetter"/>
+      <w:lvlText w:val="%2."/>
+      <w:lvlJc w:val="left"/>
+      <w:pPr>
+        <w:ind w:left="1440" w:hanging="360"/>
+      </w:pPr>
+    </w:lvl>
+    <w:lvl w:ilvl="2" w:tplc="1C09001B" w:tentative="1">
+      <w:start w:val="1"/>
+      <w:numFmt w:val="lowerRoman"/>
+      <w:lvlText w:val="%3."/>
+      <w:lvlJc w:val="right"/>
+      <w:pPr>
+        <w:ind w:left="2160" w:hanging="180"/>
+      </w:pPr>
+    </w:lvl>
+    <w:lvl w:ilvl="3" w:tplc="1C09000F" w:tentative="1">
+      <w:start w:val="1"/>
+      <w:numFmt w:val="decimal"/>
+      <w:lvlText w:val="%4."/>
+      <w:lvlJc w:val="left"/>
+      <w:pPr>
+        <w:ind w:left="2880" w:hanging="360"/>
+      </w:pPr>
+    </w:lvl>
+    <w:lvl w:ilvl="4" w:tplc="1C090019" w:tentative="1">
+      <w:start w:val="1"/>
+      <w:numFmt w:val="lowerLetter"/>
+      <w:lvlText w:val="%5."/>
+      <w:lvlJc w:val="left"/>
+      <w:pPr>
+        <w:ind w:left="3600" w:hanging="360"/>
+      </w:pPr>
+    </w:lvl>
+    <w:lvl w:ilvl="5" w:tplc="1C09001B" w:tentative="1">
+      <w:start w:val="1"/>
+      <w:numFmt w:val="lowerRoman"/>
+      <w:lvlText w:val="%6."/>
+      <w:lvlJc w:val="right"/>
+      <w:pPr>
+        <w:ind w:left="4320" w:hanging="180"/>
+      </w:pPr>
+    </w:lvl>
+    <w:lvl w:ilvl="6" w:tplc="1C09000F" w:tentative="1">
+      <w:start w:val="1"/>
+      <w:numFmt w:val="decimal"/>
+      <w:lvlText w:val="%7."/>
+      <w:lvlJc w:val="left"/>
+      <w:pPr>
+        <w:ind w:left="5040" w:hanging="360"/>
+      </w:pPr>
+    </w:lvl>
+    <w:lvl w:ilvl="7" w:tplc="1C090019" w:tentative="1">
+      <w:start w:val="1"/>
+      <w:numFmt w:val="lowerLetter"/>
+      <w:lvlText w:val="%8."/>
+      <w:lvlJc w:val="left"/>
+      <w:pPr>
+        <w:ind w:left="5760" w:hanging="360"/>
+      </w:pPr>
+    </w:lvl>
+    <w:lvl w:ilvl="8" w:tplc="1C09001B" w:tentative="1">
+      <w:start w:val="1"/>
+      <w:numFmt w:val="lowerRoman"/>
+      <w:lvlText w:val="%9."/>
+      <w:lvlJc w:val="right"/>
+      <w:pPr>
+        <w:ind w:left="6480" w:hanging="180"/>
+      </w:pPr>
+    </w:lvl>
+  </w:abstractNum>
+  <w:abstractNum w:abstractNumId="6" w15:restartNumberingAfterBreak="0">
+    <w:nsid w:val="33CA78E3"/>
+    <w:multiLevelType w:val="hybridMultilevel"/>
+    <w:tmpl w:val="2A046AC4"/>
+    <w:lvl w:ilvl="0" w:tplc="1C09000F">
+      <w:start w:val="1"/>
+      <w:numFmt w:val="decimal"/>
+      <w:lvlText w:val="%1."/>
+      <w:lvlJc w:val="left"/>
+      <w:pPr>
+        <w:ind w:left="720" w:hanging="360"/>
+      </w:pPr>
+      <w:rPr>
+        <w:rFonts w:hint="default"/>
+      </w:rPr>
+    </w:lvl>
+    <w:lvl w:ilvl="1" w:tplc="FFFFFFFF" w:tentative="1">
+      <w:start w:val="1"/>
+      <w:numFmt w:val="bullet"/>
+      <w:lvlText w:val="o"/>
+      <w:lvlJc w:val="left"/>
+      <w:pPr>
+        <w:ind w:left="1440" w:hanging="360"/>
+      </w:pPr>
+      <w:rPr>
+        <w:rFonts w:ascii="Courier New" w:hAnsi="Courier New" w:cs="Courier New" w:hint="default"/>
+      </w:rPr>
+    </w:lvl>
+    <w:lvl w:ilvl="2" w:tplc="FFFFFFFF" w:tentative="1">
+      <w:start w:val="1"/>
+      <w:numFmt w:val="bullet"/>
+      <w:lvlText w:val=""/>
+      <w:lvlJc w:val="left"/>
+      <w:pPr>
+        <w:ind w:left="2160" w:hanging="360"/>
+      </w:pPr>
+      <w:rPr>
+        <w:rFonts w:ascii="Wingdings" w:hAnsi="Wingdings" w:hint="default"/>
+      </w:rPr>
+    </w:lvl>
+    <w:lvl w:ilvl="3" w:tplc="FFFFFFFF" w:tentative="1">
+      <w:start w:val="1"/>
+      <w:numFmt w:val="bullet"/>
+      <w:lvlText w:val=""/>
+      <w:lvlJc w:val="left"/>
+      <w:pPr>
+        <w:ind w:left="2880" w:hanging="360"/>
+      </w:pPr>
+      <w:rPr>
+        <w:rFonts w:ascii="Symbol" w:hAnsi="Symbol" w:hint="default"/>
+      </w:rPr>
+    </w:lvl>
+    <w:lvl w:ilvl="4" w:tplc="FFFFFFFF" w:tentative="1">
+      <w:start w:val="1"/>
+      <w:numFmt w:val="bullet"/>
+      <w:lvlText w:val="o"/>
+      <w:lvlJc w:val="left"/>
+      <w:pPr>
+        <w:ind w:left="3600" w:hanging="360"/>
+      </w:pPr>
+      <w:rPr>
+        <w:rFonts w:ascii="Courier New" w:hAnsi="Courier New" w:cs="Courier New" w:hint="default"/>
+      </w:rPr>
+    </w:lvl>
+    <w:lvl w:ilvl="5" w:tplc="FFFFFFFF" w:tentative="1">
+      <w:start w:val="1"/>
+      <w:numFmt w:val="bullet"/>
+      <w:lvlText w:val=""/>
+      <w:lvlJc w:val="left"/>
+      <w:pPr>
+        <w:ind w:left="4320" w:hanging="360"/>
+      </w:pPr>
+      <w:rPr>
+        <w:rFonts w:ascii="Wingdings" w:hAnsi="Wingdings" w:hint="default"/>
+      </w:rPr>
+    </w:lvl>
+    <w:lvl w:ilvl="6" w:tplc="FFFFFFFF" w:tentative="1">
+      <w:start w:val="1"/>
+      <w:numFmt w:val="bullet"/>
+      <w:lvlText w:val=""/>
+      <w:lvlJc w:val="left"/>
+      <w:pPr>
+        <w:ind w:left="5040" w:hanging="360"/>
+      </w:pPr>
+      <w:rPr>
+        <w:rFonts w:ascii="Symbol" w:hAnsi="Symbol" w:hint="default"/>
+      </w:rPr>
+    </w:lvl>
+    <w:lvl w:ilvl="7" w:tplc="FFFFFFFF" w:tentative="1">
+      <w:start w:val="1"/>
+      <w:numFmt w:val="bullet"/>
+      <w:lvlText w:val="o"/>
+      <w:lvlJc w:val="left"/>
+      <w:pPr>
+        <w:ind w:left="5760" w:hanging="360"/>
+      </w:pPr>
+      <w:rPr>
+        <w:rFonts w:ascii="Courier New" w:hAnsi="Courier New" w:cs="Courier New" w:hint="default"/>
+      </w:rPr>
+    </w:lvl>
+    <w:lvl w:ilvl="8" w:tplc="FFFFFFFF" w:tentative="1">
+      <w:start w:val="1"/>
+      <w:numFmt w:val="bullet"/>
+      <w:lvlText w:val=""/>
+      <w:lvlJc w:val="left"/>
+      <w:pPr>
+        <w:ind w:left="6480" w:hanging="360"/>
+      </w:pPr>
+      <w:rPr>
+        <w:rFonts w:ascii="Wingdings" w:hAnsi="Wingdings" w:hint="default"/>
+      </w:rPr>
+    </w:lvl>
+  </w:abstractNum>
+  <w:abstractNum w:abstractNumId="7" w15:restartNumberingAfterBreak="0">
+    <w:nsid w:val="3B185A1E"/>
+    <w:multiLevelType w:val="hybridMultilevel"/>
+    <w:tmpl w:val="1E8C546A"/>
+    <w:lvl w:ilvl="0" w:tplc="1C09000F">
+      <w:start w:val="1"/>
+      <w:numFmt w:val="decimal"/>
+      <w:lvlText w:val="%1."/>
+      <w:lvlJc w:val="left"/>
+      <w:pPr>
+        <w:ind w:left="720" w:hanging="360"/>
+      </w:pPr>
+      <w:rPr>
+        <w:rFonts w:hint="default"/>
+      </w:rPr>
+    </w:lvl>
+    <w:lvl w:ilvl="1" w:tplc="FFFFFFFF" w:tentative="1">
+      <w:start w:val="1"/>
+      <w:numFmt w:val="bullet"/>
+      <w:lvlText w:val="o"/>
+      <w:lvlJc w:val="left"/>
+      <w:pPr>
+        <w:ind w:left="1440" w:hanging="360"/>
+      </w:pPr>
+      <w:rPr>
+        <w:rFonts w:ascii="Courier New" w:hAnsi="Courier New" w:cs="Courier New" w:hint="default"/>
+      </w:rPr>
+    </w:lvl>
+    <w:lvl w:ilvl="2" w:tplc="FFFFFFFF" w:tentative="1">
+      <w:start w:val="1"/>
+      <w:numFmt w:val="bullet"/>
+      <w:lvlText w:val=""/>
+      <w:lvlJc w:val="left"/>
+      <w:pPr>
+        <w:ind w:left="2160" w:hanging="360"/>
+      </w:pPr>
+      <w:rPr>
+        <w:rFonts w:ascii="Wingdings" w:hAnsi="Wingdings" w:hint="default"/>
+      </w:rPr>
+    </w:lvl>
+    <w:lvl w:ilvl="3" w:tplc="FFFFFFFF" w:tentative="1">
+      <w:start w:val="1"/>
+      <w:numFmt w:val="bullet"/>
+      <w:lvlText w:val=""/>
+      <w:lvlJc w:val="left"/>
+      <w:pPr>
+        <w:ind w:left="2880" w:hanging="360"/>
+      </w:pPr>
+      <w:rPr>
+        <w:rFonts w:ascii="Symbol" w:hAnsi="Symbol" w:hint="default"/>
+      </w:rPr>
+    </w:lvl>
+    <w:lvl w:ilvl="4" w:tplc="FFFFFFFF" w:tentative="1">
+      <w:start w:val="1"/>
+      <w:numFmt w:val="bullet"/>
+      <w:lvlText w:val="o"/>
+      <w:lvlJc w:val="left"/>
+      <w:pPr>
+        <w:ind w:left="3600" w:hanging="360"/>
+      </w:pPr>
+      <w:rPr>
+        <w:rFonts w:ascii="Courier New" w:hAnsi="Courier New" w:cs="Courier New" w:hint="default"/>
+      </w:rPr>
+    </w:lvl>
+    <w:lvl w:ilvl="5" w:tplc="FFFFFFFF" w:tentative="1">
+      <w:start w:val="1"/>
+      <w:numFmt w:val="bullet"/>
+      <w:lvlText w:val=""/>
+      <w:lvlJc w:val="left"/>
+      <w:pPr>
+        <w:ind w:left="4320" w:hanging="360"/>
+      </w:pPr>
+      <w:rPr>
+        <w:rFonts w:ascii="Wingdings" w:hAnsi="Wingdings" w:hint="default"/>
+      </w:rPr>
+    </w:lvl>
+    <w:lvl w:ilvl="6" w:tplc="FFFFFFFF" w:tentative="1">
+      <w:start w:val="1"/>
+      <w:numFmt w:val="bullet"/>
+      <w:lvlText w:val=""/>
+      <w:lvlJc w:val="left"/>
+      <w:pPr>
+        <w:ind w:left="5040" w:hanging="360"/>
+      </w:pPr>
+      <w:rPr>
+        <w:rFonts w:ascii="Symbol" w:hAnsi="Symbol" w:hint="default"/>
+      </w:rPr>
+    </w:lvl>
+    <w:lvl w:ilvl="7" w:tplc="FFFFFFFF" w:tentative="1">
+      <w:start w:val="1"/>
+      <w:numFmt w:val="bullet"/>
+      <w:lvlText w:val="o"/>
+      <w:lvlJc w:val="left"/>
+      <w:pPr>
+        <w:ind w:left="5760" w:hanging="360"/>
+      </w:pPr>
+      <w:rPr>
+        <w:rFonts w:ascii="Courier New" w:hAnsi="Courier New" w:cs="Courier New" w:hint="default"/>
+      </w:rPr>
+    </w:lvl>
+    <w:lvl w:ilvl="8" w:tplc="FFFFFFFF" w:tentative="1">
+      <w:start w:val="1"/>
+      <w:numFmt w:val="bullet"/>
+      <w:lvlText w:val=""/>
+      <w:lvlJc w:val="left"/>
+      <w:pPr>
+        <w:ind w:left="6480" w:hanging="360"/>
+      </w:pPr>
+      <w:rPr>
+        <w:rFonts w:ascii="Wingdings" w:hAnsi="Wingdings" w:hint="default"/>
+      </w:rPr>
+    </w:lvl>
+  </w:abstractNum>
+  <w:abstractNum w:abstractNumId="8" w15:restartNumberingAfterBreak="0">
+    <w:nsid w:val="3FB54EA8"/>
+    <w:multiLevelType w:val="hybridMultilevel"/>
+    <w:tmpl w:val="AA02A25E"/>
+    <w:lvl w:ilvl="0" w:tplc="1C090001">
+      <w:start w:val="1"/>
+      <w:numFmt w:val="bullet"/>
+      <w:lvlText w:val=""/>
+      <w:lvlJc w:val="left"/>
+      <w:pPr>
+        <w:ind w:left="720" w:hanging="360"/>
+      </w:pPr>
+      <w:rPr>
+        <w:rFonts w:ascii="Symbol" w:hAnsi="Symbol" w:hint="default"/>
+      </w:rPr>
+    </w:lvl>
+    <w:lvl w:ilvl="1" w:tplc="1C090003" w:tentative="1">
+      <w:start w:val="1"/>
+      <w:numFmt w:val="bullet"/>
+      <w:lvlText w:val="o"/>
+      <w:lvlJc w:val="left"/>
+      <w:pPr>
+        <w:ind w:left="1440" w:hanging="360"/>
+      </w:pPr>
+      <w:rPr>
+        <w:rFonts w:ascii="Courier New" w:hAnsi="Courier New" w:cs="Courier New" w:hint="default"/>
+      </w:rPr>
+    </w:lvl>
+    <w:lvl w:ilvl="2" w:tplc="1C090005" w:tentative="1">
+      <w:start w:val="1"/>
+      <w:numFmt w:val="bullet"/>
+      <w:lvlText w:val=""/>
+      <w:lvlJc w:val="left"/>
+      <w:pPr>
+        <w:ind w:left="2160" w:hanging="360"/>
+      </w:pPr>
+      <w:rPr>
+        <w:rFonts w:ascii="Wingdings" w:hAnsi="Wingdings" w:hint="default"/>
+      </w:rPr>
+    </w:lvl>
+    <w:lvl w:ilvl="3" w:tplc="1C090001" w:tentative="1">
+      <w:start w:val="1"/>
+      <w:numFmt w:val="bullet"/>
+      <w:lvlText w:val=""/>
+      <w:lvlJc w:val="left"/>
+      <w:pPr>
+        <w:ind w:left="2880" w:hanging="360"/>
+      </w:pPr>
+      <w:rPr>
+        <w:rFonts w:ascii="Symbol" w:hAnsi="Symbol" w:hint="default"/>
+      </w:rPr>
+    </w:lvl>
+    <w:lvl w:ilvl="4" w:tplc="1C090003" w:tentative="1">
+      <w:start w:val="1"/>
+      <w:numFmt w:val="bullet"/>
+      <w:lvlText w:val="o"/>
+      <w:lvlJc w:val="left"/>
+      <w:pPr>
+        <w:ind w:left="3600" w:hanging="360"/>
+      </w:pPr>
+      <w:rPr>
+        <w:rFonts w:ascii="Courier New" w:hAnsi="Courier New" w:cs="Courier New" w:hint="default"/>
+      </w:rPr>
+    </w:lvl>
+    <w:lvl w:ilvl="5" w:tplc="1C090005" w:tentative="1">
+      <w:start w:val="1"/>
+      <w:numFmt w:val="bullet"/>
+      <w:lvlText w:val=""/>
+      <w:lvlJc w:val="left"/>
+      <w:pPr>
+        <w:ind w:left="4320" w:hanging="360"/>
+      </w:pPr>
+      <w:rPr>
+        <w:rFonts w:ascii="Wingdings" w:hAnsi="Wingdings" w:hint="default"/>
+      </w:rPr>
+    </w:lvl>
+    <w:lvl w:ilvl="6" w:tplc="1C090001" w:tentative="1">
+      <w:start w:val="1"/>
+      <w:numFmt w:val="bullet"/>
+      <w:lvlText w:val=""/>
+      <w:lvlJc w:val="left"/>
+      <w:pPr>
+        <w:ind w:left="5040" w:hanging="360"/>
+      </w:pPr>
+      <w:rPr>
+        <w:rFonts w:ascii="Symbol" w:hAnsi="Symbol" w:hint="default"/>
+      </w:rPr>
+    </w:lvl>
+    <w:lvl w:ilvl="7" w:tplc="1C090003" w:tentative="1">
+      <w:start w:val="1"/>
+      <w:numFmt w:val="bullet"/>
+      <w:lvlText w:val="o"/>
+      <w:lvlJc w:val="left"/>
+      <w:pPr>
+        <w:ind w:left="5760" w:hanging="360"/>
+      </w:pPr>
+      <w:rPr>
+        <w:rFonts w:ascii="Courier New" w:hAnsi="Courier New" w:cs="Courier New" w:hint="default"/>
+      </w:rPr>
+    </w:lvl>
+    <w:lvl w:ilvl="8" w:tplc="1C090005" w:tentative="1">
+      <w:start w:val="1"/>
+      <w:numFmt w:val="bullet"/>
+      <w:lvlText w:val=""/>
+      <w:lvlJc w:val="left"/>
+      <w:pPr>
+        <w:ind w:left="6480" w:hanging="360"/>
+      </w:pPr>
+      <w:rPr>
+        <w:rFonts w:ascii="Wingdings" w:hAnsi="Wingdings" w:hint="default"/>
+      </w:rPr>
+    </w:lvl>
+  </w:abstractNum>
+  <w:abstractNum w:abstractNumId="9" w15:restartNumberingAfterBreak="0">
+    <w:nsid w:val="56AA6D2B"/>
+    <w:multiLevelType w:val="hybridMultilevel"/>
+    <w:tmpl w:val="9BD0ECFA"/>
+    <w:lvl w:ilvl="0" w:tplc="1C090001">
+      <w:start w:val="1"/>
+      <w:numFmt w:val="bullet"/>
+      <w:lvlText w:val=""/>
+      <w:lvlJc w:val="left"/>
+      <w:pPr>
+        <w:ind w:left="720" w:hanging="360"/>
+      </w:pPr>
+      <w:rPr>
+        <w:rFonts w:ascii="Symbol" w:hAnsi="Symbol" w:hint="default"/>
+      </w:rPr>
+    </w:lvl>
+    <w:lvl w:ilvl="1" w:tplc="1C090003" w:tentative="1">
+      <w:start w:val="1"/>
+      <w:numFmt w:val="bullet"/>
+      <w:lvlText w:val="o"/>
+      <w:lvlJc w:val="left"/>
+      <w:pPr>
+        <w:ind w:left="1440" w:hanging="360"/>
+      </w:pPr>
+      <w:rPr>
+        <w:rFonts w:ascii="Courier New" w:hAnsi="Courier New" w:cs="Courier New" w:hint="default"/>
+      </w:rPr>
+    </w:lvl>
+    <w:lvl w:ilvl="2" w:tplc="1C090005" w:tentative="1">
+      <w:start w:val="1"/>
+      <w:numFmt w:val="bullet"/>
+      <w:lvlText w:val=""/>
+      <w:lvlJc w:val="left"/>
+      <w:pPr>
+        <w:ind w:left="2160" w:hanging="360"/>
+      </w:pPr>
+      <w:rPr>
+        <w:rFonts w:ascii="Wingdings" w:hAnsi="Wingdings" w:hint="default"/>
+      </w:rPr>
+    </w:lvl>
+    <w:lvl w:ilvl="3" w:tplc="1C090001" w:tentative="1">
+      <w:start w:val="1"/>
+      <w:numFmt w:val="bullet"/>
+      <w:lvlText w:val=""/>
+      <w:lvlJc w:val="left"/>
+      <w:pPr>
+        <w:ind w:left="2880" w:hanging="360"/>
+      </w:pPr>
+      <w:rPr>
+        <w:rFonts w:ascii="Symbol" w:hAnsi="Symbol" w:hint="default"/>
+      </w:rPr>
+    </w:lvl>
+    <w:lvl w:ilvl="4" w:tplc="1C090003" w:tentative="1">
+      <w:start w:val="1"/>
+      <w:numFmt w:val="bullet"/>
+      <w:lvlText w:val="o"/>
+      <w:lvlJc w:val="left"/>
+      <w:pPr>
+        <w:ind w:left="3600" w:hanging="360"/>
+      </w:pPr>
+      <w:rPr>
+        <w:rFonts w:ascii="Courier New" w:hAnsi="Courier New" w:cs="Courier New" w:hint="default"/>
+      </w:rPr>
+    </w:lvl>
+    <w:lvl w:ilvl="5" w:tplc="1C090005" w:tentative="1">
+      <w:start w:val="1"/>
+      <w:numFmt w:val="bullet"/>
+      <w:lvlText w:val=""/>
+      <w:lvlJc w:val="left"/>
+      <w:pPr>
+        <w:ind w:left="4320" w:hanging="360"/>
+      </w:pPr>
+      <w:rPr>
+        <w:rFonts w:ascii="Wingdings" w:hAnsi="Wingdings" w:hint="default"/>
+      </w:rPr>
+    </w:lvl>
+    <w:lvl w:ilvl="6" w:tplc="1C090001" w:tentative="1">
+      <w:start w:val="1"/>
+      <w:numFmt w:val="bullet"/>
+      <w:lvlText w:val=""/>
+      <w:lvlJc w:val="left"/>
+      <w:pPr>
+        <w:ind w:left="5040" w:hanging="360"/>
+      </w:pPr>
+      <w:rPr>
+        <w:rFonts w:ascii="Symbol" w:hAnsi="Symbol" w:hint="default"/>
+      </w:rPr>
+    </w:lvl>
+    <w:lvl w:ilvl="7" w:tplc="1C090003" w:tentative="1">
+      <w:start w:val="1"/>
+      <w:numFmt w:val="bullet"/>
+      <w:lvlText w:val="o"/>
+      <w:lvlJc w:val="left"/>
+      <w:pPr>
+        <w:ind w:left="5760" w:hanging="360"/>
+      </w:pPr>
+      <w:rPr>
+        <w:rFonts w:ascii="Courier New" w:hAnsi="Courier New" w:cs="Courier New" w:hint="default"/>
+      </w:rPr>
+    </w:lvl>
+    <w:lvl w:ilvl="8" w:tplc="1C090005" w:tentative="1">
+      <w:start w:val="1"/>
+      <w:numFmt w:val="bullet"/>
+      <w:lvlText w:val=""/>
+      <w:lvlJc w:val="left"/>
+      <w:pPr>
+        <w:ind w:left="6480" w:hanging="360"/>
+      </w:pPr>
+      <w:rPr>
+        <w:rFonts w:ascii="Wingdings" w:hAnsi="Wingdings" w:hint="default"/>
+      </w:rPr>
+    </w:lvl>
+  </w:abstractNum>
+  <w:abstractNum w:abstractNumId="10" w15:restartNumberingAfterBreak="0">
+    <w:nsid w:val="63EF265E"/>
+    <w:multiLevelType w:val="hybridMultilevel"/>
+    <w:tmpl w:val="207A72BE"/>
+    <w:lvl w:ilvl="0" w:tplc="1C09000F">
+      <w:start w:val="1"/>
+      <w:numFmt w:val="decimal"/>
+      <w:lvlText w:val="%1."/>
+      <w:lvlJc w:val="left"/>
+      <w:pPr>
+        <w:ind w:left="720" w:hanging="360"/>
+      </w:pPr>
+    </w:lvl>
+    <w:lvl w:ilvl="1" w:tplc="1C090019" w:tentative="1">
+      <w:start w:val="1"/>
+      <w:numFmt w:val="lowerLetter"/>
+      <w:lvlText w:val="%2."/>
+      <w:lvlJc w:val="left"/>
+      <w:pPr>
+        <w:ind w:left="1440" w:hanging="360"/>
+      </w:pPr>
+    </w:lvl>
+    <w:lvl w:ilvl="2" w:tplc="1C09001B" w:tentative="1">
+      <w:start w:val="1"/>
+      <w:numFmt w:val="lowerRoman"/>
+      <w:lvlText w:val="%3."/>
+      <w:lvlJc w:val="right"/>
+      <w:pPr>
+        <w:ind w:left="2160" w:hanging="180"/>
+      </w:pPr>
+    </w:lvl>
+    <w:lvl w:ilvl="3" w:tplc="1C09000F" w:tentative="1">
+      <w:start w:val="1"/>
+      <w:numFmt w:val="decimal"/>
+      <w:lvlText w:val="%4."/>
+      <w:lvlJc w:val="left"/>
+      <w:pPr>
+        <w:ind w:left="2880" w:hanging="360"/>
+      </w:pPr>
+    </w:lvl>
+    <w:lvl w:ilvl="4" w:tplc="1C090019" w:tentative="1">
+      <w:start w:val="1"/>
+      <w:numFmt w:val="lowerLetter"/>
+      <w:lvlText w:val="%5."/>
+      <w:lvlJc w:val="left"/>
+      <w:pPr>
+        <w:ind w:left="3600" w:hanging="360"/>
+      </w:pPr>
+    </w:lvl>
+    <w:lvl w:ilvl="5" w:tplc="1C09001B" w:tentative="1">
+      <w:start w:val="1"/>
+      <w:numFmt w:val="lowerRoman"/>
+      <w:lvlText w:val="%6."/>
+      <w:lvlJc w:val="right"/>
+      <w:pPr>
+        <w:ind w:left="4320" w:hanging="180"/>
+      </w:pPr>
+    </w:lvl>
+    <w:lvl w:ilvl="6" w:tplc="1C09000F" w:tentative="1">
+      <w:start w:val="1"/>
+      <w:numFmt w:val="decimal"/>
+      <w:lvlText w:val="%7."/>
+      <w:lvlJc w:val="left"/>
+      <w:pPr>
+        <w:ind w:left="5040" w:hanging="360"/>
+      </w:pPr>
+    </w:lvl>
+    <w:lvl w:ilvl="7" w:tplc="1C090019" w:tentative="1">
+      <w:start w:val="1"/>
+      <w:numFmt w:val="lowerLetter"/>
+      <w:lvlText w:val="%8."/>
+      <w:lvlJc w:val="left"/>
+      <w:pPr>
+        <w:ind w:left="5760" w:hanging="360"/>
+      </w:pPr>
+    </w:lvl>
+    <w:lvl w:ilvl="8" w:tplc="1C09001B" w:tentative="1">
+      <w:start w:val="1"/>
+      <w:numFmt w:val="lowerRoman"/>
+      <w:lvlText w:val="%9."/>
+      <w:lvlJc w:val="right"/>
+      <w:pPr>
+        <w:ind w:left="6480" w:hanging="180"/>
+      </w:pPr>
+    </w:lvl>
+  </w:abstractNum>
+  <w:abstractNum w:abstractNumId="11" w15:restartNumberingAfterBreak="0">
+    <w:nsid w:val="69D60428"/>
+    <w:multiLevelType w:val="hybridMultilevel"/>
+    <w:tmpl w:val="F3627AA2"/>
+    <w:lvl w:ilvl="0" w:tplc="1C09000F">
+      <w:start w:val="1"/>
+      <w:numFmt w:val="decimal"/>
+      <w:lvlText w:val="%1."/>
+      <w:lvlJc w:val="left"/>
+      <w:pPr>
+        <w:ind w:left="720" w:hanging="360"/>
+      </w:pPr>
+      <w:rPr>
+        <w:rFonts w:hint="default"/>
+      </w:rPr>
+    </w:lvl>
+    <w:lvl w:ilvl="1" w:tplc="FFFFFFFF" w:tentative="1">
+      <w:start w:val="1"/>
+      <w:numFmt w:val="bullet"/>
+      <w:lvlText w:val="o"/>
+      <w:lvlJc w:val="left"/>
+      <w:pPr>
+        <w:ind w:left="1440" w:hanging="360"/>
+      </w:pPr>
+      <w:rPr>
+        <w:rFonts w:ascii="Courier New" w:hAnsi="Courier New" w:cs="Courier New" w:hint="default"/>
+      </w:rPr>
+    </w:lvl>
+    <w:lvl w:ilvl="2" w:tplc="FFFFFFFF" w:tentative="1">
+      <w:start w:val="1"/>
+      <w:numFmt w:val="bullet"/>
+      <w:lvlText w:val=""/>
+      <w:lvlJc w:val="left"/>
+      <w:pPr>
+        <w:ind w:left="2160" w:hanging="360"/>
+      </w:pPr>
+      <w:rPr>
+        <w:rFonts w:ascii="Wingdings" w:hAnsi="Wingdings" w:hint="default"/>
+      </w:rPr>
+    </w:lvl>
+    <w:lvl w:ilvl="3" w:tplc="FFFFFFFF" w:tentative="1">
+      <w:start w:val="1"/>
+      <w:numFmt w:val="bullet"/>
+      <w:lvlText w:val=""/>
+      <w:lvlJc w:val="left"/>
+      <w:pPr>
+        <w:ind w:left="2880" w:hanging="360"/>
+      </w:pPr>
+      <w:rPr>
+        <w:rFonts w:ascii="Symbol" w:hAnsi="Symbol" w:hint="default"/>
+      </w:rPr>
+    </w:lvl>
+    <w:lvl w:ilvl="4" w:tplc="FFFFFFFF" w:tentative="1">
+      <w:start w:val="1"/>
+      <w:numFmt w:val="bullet"/>
+      <w:lvlText w:val="o"/>
+      <w:lvlJc w:val="left"/>
+      <w:pPr>
+        <w:ind w:left="3600" w:hanging="360"/>
+      </w:pPr>
+      <w:rPr>
+        <w:rFonts w:ascii="Courier New" w:hAnsi="Courier New" w:cs="Courier New" w:hint="default"/>
+      </w:rPr>
+    </w:lvl>
+    <w:lvl w:ilvl="5" w:tplc="FFFFFFFF" w:tentative="1">
+      <w:start w:val="1"/>
+      <w:numFmt w:val="bullet"/>
+      <w:lvlText w:val=""/>
+      <w:lvlJc w:val="left"/>
+      <w:pPr>
+        <w:ind w:left="4320" w:hanging="360"/>
+      </w:pPr>
+      <w:rPr>
+        <w:rFonts w:ascii="Wingdings" w:hAnsi="Wingdings" w:hint="default"/>
+      </w:rPr>
+    </w:lvl>
+    <w:lvl w:ilvl="6" w:tplc="FFFFFFFF" w:tentative="1">
+      <w:start w:val="1"/>
+      <w:numFmt w:val="bullet"/>
+      <w:lvlText w:val=""/>
+      <w:lvlJc w:val="left"/>
+      <w:pPr>
+        <w:ind w:left="5040" w:hanging="360"/>
+      </w:pPr>
+      <w:rPr>
+        <w:rFonts w:ascii="Symbol" w:hAnsi="Symbol" w:hint="default"/>
+      </w:rPr>
+    </w:lvl>
+    <w:lvl w:ilvl="7" w:tplc="FFFFFFFF" w:tentative="1">
+      <w:start w:val="1"/>
+      <w:numFmt w:val="bullet"/>
+      <w:lvlText w:val="o"/>
+      <w:lvlJc w:val="left"/>
+      <w:pPr>
+        <w:ind w:left="5760" w:hanging="360"/>
+      </w:pPr>
+      <w:rPr>
+        <w:rFonts w:ascii="Courier New" w:hAnsi="Courier New" w:cs="Courier New" w:hint="default"/>
+      </w:rPr>
+    </w:lvl>
+    <w:lvl w:ilvl="8" w:tplc="FFFFFFFF" w:tentative="1">
+      <w:start w:val="1"/>
+      <w:numFmt w:val="bullet"/>
+      <w:lvlText w:val=""/>
+      <w:lvlJc w:val="left"/>
+      <w:pPr>
+        <w:ind w:left="6480" w:hanging="360"/>
+      </w:pPr>
+      <w:rPr>
+        <w:rFonts w:ascii="Wingdings" w:hAnsi="Wingdings" w:hint="default"/>
+      </w:rPr>
+    </w:lvl>
+  </w:abstractNum>
+  <w:abstractNum w:abstractNumId="12" w15:restartNumberingAfterBreak="0">
+    <w:nsid w:val="6D214DD3"/>
+    <w:multiLevelType w:val="hybridMultilevel"/>
+    <w:tmpl w:val="AAB4416C"/>
+    <w:lvl w:ilvl="0" w:tplc="1C090001">
+      <w:start w:val="1"/>
+      <w:numFmt w:val="bullet"/>
+      <w:lvlText w:val=""/>
+      <w:lvlJc w:val="left"/>
+      <w:pPr>
+        <w:ind w:left="720" w:hanging="360"/>
+      </w:pPr>
+      <w:rPr>
+        <w:rFonts w:ascii="Symbol" w:hAnsi="Symbol" w:hint="default"/>
+      </w:rPr>
+    </w:lvl>
+    <w:lvl w:ilvl="1" w:tplc="1C090003" w:tentative="1">
+      <w:start w:val="1"/>
+      <w:numFmt w:val="bullet"/>
+      <w:lvlText w:val="o"/>
+      <w:lvlJc w:val="left"/>
+      <w:pPr>
+        <w:ind w:left="1440" w:hanging="360"/>
+      </w:pPr>
+      <w:rPr>
+        <w:rFonts w:ascii="Courier New" w:hAnsi="Courier New" w:cs="Courier New" w:hint="default"/>
+      </w:rPr>
+    </w:lvl>
+    <w:lvl w:ilvl="2" w:tplc="1C090005" w:tentative="1">
+      <w:start w:val="1"/>
+      <w:numFmt w:val="bullet"/>
+      <w:lvlText w:val=""/>
+      <w:lvlJc w:val="left"/>
+      <w:pPr>
+        <w:ind w:left="2160" w:hanging="360"/>
+      </w:pPr>
+      <w:rPr>
+        <w:rFonts w:ascii="Wingdings" w:hAnsi="Wingdings" w:hint="default"/>
+      </w:rPr>
+    </w:lvl>
+    <w:lvl w:ilvl="3" w:tplc="1C090001" w:tentative="1">
+      <w:start w:val="1"/>
+      <w:numFmt w:val="bullet"/>
+      <w:lvlText w:val=""/>
+      <w:lvlJc w:val="left"/>
+      <w:pPr>
+        <w:ind w:left="2880" w:hanging="360"/>
+      </w:pPr>
+      <w:rPr>
+        <w:rFonts w:ascii="Symbol" w:hAnsi="Symbol" w:hint="default"/>
+      </w:rPr>
+    </w:lvl>
+    <w:lvl w:ilvl="4" w:tplc="1C090003" w:tentative="1">
+      <w:start w:val="1"/>
+      <w:numFmt w:val="bullet"/>
+      <w:lvlText w:val="o"/>
+      <w:lvlJc w:val="left"/>
+      <w:pPr>
+        <w:ind w:left="3600" w:hanging="360"/>
+      </w:pPr>
+      <w:rPr>
+        <w:rFonts w:ascii="Courier New" w:hAnsi="Courier New" w:cs="Courier New" w:hint="default"/>
+      </w:rPr>
+    </w:lvl>
+    <w:lvl w:ilvl="5" w:tplc="1C090005" w:tentative="1">
+      <w:start w:val="1"/>
+      <w:numFmt w:val="bullet"/>
+      <w:lvlText w:val=""/>
+      <w:lvlJc w:val="left"/>
+      <w:pPr>
+        <w:ind w:left="4320" w:hanging="360"/>
+      </w:pPr>
+      <w:rPr>
+        <w:rFonts w:ascii="Wingdings" w:hAnsi="Wingdings" w:hint="default"/>
+      </w:rPr>
+    </w:lvl>
+    <w:lvl w:ilvl="6" w:tplc="1C090001" w:tentative="1">
+      <w:start w:val="1"/>
+      <w:numFmt w:val="bullet"/>
+      <w:lvlText w:val=""/>
+      <w:lvlJc w:val="left"/>
+      <w:pPr>
+        <w:ind w:left="5040" w:hanging="360"/>
+      </w:pPr>
+      <w:rPr>
+        <w:rFonts w:ascii="Symbol" w:hAnsi="Symbol" w:hint="default"/>
+      </w:rPr>
+    </w:lvl>
+    <w:lvl w:ilvl="7" w:tplc="1C090003" w:tentative="1">
+      <w:start w:val="1"/>
+      <w:numFmt w:val="bullet"/>
+      <w:lvlText w:val="o"/>
+      <w:lvlJc w:val="left"/>
+      <w:pPr>
+        <w:ind w:left="5760" w:hanging="360"/>
+      </w:pPr>
+      <w:rPr>
+        <w:rFonts w:ascii="Courier New" w:hAnsi="Courier New" w:cs="Courier New" w:hint="default"/>
+      </w:rPr>
+    </w:lvl>
+    <w:lvl w:ilvl="8" w:tplc="1C090005" w:tentative="1">
+      <w:start w:val="1"/>
+      <w:numFmt w:val="bullet"/>
+      <w:lvlText w:val=""/>
+      <w:lvlJc w:val="left"/>
+      <w:pPr>
+        <w:ind w:left="6480" w:hanging="360"/>
+      </w:pPr>
+      <w:rPr>
+        <w:rFonts w:ascii="Wingdings" w:hAnsi="Wingdings" w:hint="default"/>
+      </w:rPr>
+    </w:lvl>
+  </w:abstractNum>
+  <w:abstractNum w:abstractNumId="13" w15:restartNumberingAfterBreak="0">
+    <w:nsid w:val="6E9F25A9"/>
+    <w:multiLevelType w:val="hybridMultilevel"/>
+    <w:tmpl w:val="1452E5E0"/>
+    <w:lvl w:ilvl="0" w:tplc="1C09000F">
+      <w:start w:val="1"/>
+      <w:numFmt w:val="decimal"/>
+      <w:lvlText w:val="%1."/>
+      <w:lvlJc w:val="left"/>
+      <w:pPr>
+        <w:ind w:left="720" w:hanging="360"/>
+      </w:pPr>
+    </w:lvl>
+    <w:lvl w:ilvl="1" w:tplc="1C090019" w:tentative="1">
+      <w:start w:val="1"/>
+      <w:numFmt w:val="lowerLetter"/>
+      <w:lvlText w:val="%2."/>
+      <w:lvlJc w:val="left"/>
+      <w:pPr>
+        <w:ind w:left="1440" w:hanging="360"/>
+      </w:pPr>
+    </w:lvl>
+    <w:lvl w:ilvl="2" w:tplc="1C09001B" w:tentative="1">
+      <w:start w:val="1"/>
+      <w:numFmt w:val="lowerRoman"/>
+      <w:lvlText w:val="%3."/>
+      <w:lvlJc w:val="right"/>
+      <w:pPr>
+        <w:ind w:left="2160" w:hanging="180"/>
+      </w:pPr>
+    </w:lvl>
+    <w:lvl w:ilvl="3" w:tplc="1C09000F" w:tentative="1">
+      <w:start w:val="1"/>
+      <w:numFmt w:val="decimal"/>
+      <w:lvlText w:val="%4."/>
+      <w:lvlJc w:val="left"/>
+      <w:pPr>
+        <w:ind w:left="2880" w:hanging="360"/>
+      </w:pPr>
+    </w:lvl>
+    <w:lvl w:ilvl="4" w:tplc="1C090019" w:tentative="1">
+      <w:start w:val="1"/>
+      <w:numFmt w:val="lowerLetter"/>
+      <w:lvlText w:val="%5."/>
+      <w:lvlJc w:val="left"/>
+      <w:pPr>
+        <w:ind w:left="3600" w:hanging="360"/>
+      </w:pPr>
+    </w:lvl>
+    <w:lvl w:ilvl="5" w:tplc="1C09001B" w:tentative="1">
+      <w:start w:val="1"/>
+      <w:numFmt w:val="lowerRoman"/>
+      <w:lvlText w:val="%6."/>
+      <w:lvlJc w:val="right"/>
+      <w:pPr>
+        <w:ind w:left="4320" w:hanging="180"/>
+      </w:pPr>
+    </w:lvl>
+    <w:lvl w:ilvl="6" w:tplc="1C09000F" w:tentative="1">
+      <w:start w:val="1"/>
+      <w:numFmt w:val="decimal"/>
+      <w:lvlText w:val="%7."/>
+      <w:lvlJc w:val="left"/>
+      <w:pPr>
+        <w:ind w:left="5040" w:hanging="360"/>
+      </w:pPr>
+    </w:lvl>
+    <w:lvl w:ilvl="7" w:tplc="1C090019" w:tentative="1">
+      <w:start w:val="1"/>
+      <w:numFmt w:val="lowerLetter"/>
+      <w:lvlText w:val="%8."/>
+      <w:lvlJc w:val="left"/>
+      <w:pPr>
+        <w:ind w:left="5760" w:hanging="360"/>
+      </w:pPr>
+    </w:lvl>
+    <w:lvl w:ilvl="8" w:tplc="1C09001B" w:tentative="1">
+      <w:start w:val="1"/>
+      <w:numFmt w:val="lowerRoman"/>
+      <w:lvlText w:val="%9."/>
+      <w:lvlJc w:val="right"/>
+      <w:pPr>
+        <w:ind w:left="6480" w:hanging="180"/>
+      </w:pPr>
+    </w:lvl>
+  </w:abstractNum>
+  <w:abstractNum w:abstractNumId="14" w15:restartNumberingAfterBreak="0">
     <w:nsid w:val="76B54E0E"/>
     <w:multiLevelType w:val="hybridMultilevel"/>
     <w:tmpl w:val="5D4A689E"/>
@@ -678,8 +4411,166 @@
       </w:rPr>
     </w:lvl>
   </w:abstractNum>
+  <w:abstractNum w:abstractNumId="15" w15:restartNumberingAfterBreak="0">
+    <w:nsid w:val="7BB51E0F"/>
+    <w:multiLevelType w:val="hybridMultilevel"/>
+    <w:tmpl w:val="B4F2601A"/>
+    <w:lvl w:ilvl="0" w:tplc="1C090001">
+      <w:start w:val="1"/>
+      <w:numFmt w:val="bullet"/>
+      <w:lvlText w:val=""/>
+      <w:lvlJc w:val="left"/>
+      <w:pPr>
+        <w:ind w:left="720" w:hanging="360"/>
+      </w:pPr>
+      <w:rPr>
+        <w:rFonts w:ascii="Symbol" w:hAnsi="Symbol" w:hint="default"/>
+      </w:rPr>
+    </w:lvl>
+    <w:lvl w:ilvl="1" w:tplc="1C090003" w:tentative="1">
+      <w:start w:val="1"/>
+      <w:numFmt w:val="bullet"/>
+      <w:lvlText w:val="o"/>
+      <w:lvlJc w:val="left"/>
+      <w:pPr>
+        <w:ind w:left="1440" w:hanging="360"/>
+      </w:pPr>
+      <w:rPr>
+        <w:rFonts w:ascii="Courier New" w:hAnsi="Courier New" w:cs="Courier New" w:hint="default"/>
+      </w:rPr>
+    </w:lvl>
+    <w:lvl w:ilvl="2" w:tplc="1C090005" w:tentative="1">
+      <w:start w:val="1"/>
+      <w:numFmt w:val="bullet"/>
+      <w:lvlText w:val=""/>
+      <w:lvlJc w:val="left"/>
+      <w:pPr>
+        <w:ind w:left="2160" w:hanging="360"/>
+      </w:pPr>
+      <w:rPr>
+        <w:rFonts w:ascii="Wingdings" w:hAnsi="Wingdings" w:hint="default"/>
+      </w:rPr>
+    </w:lvl>
+    <w:lvl w:ilvl="3" w:tplc="1C090001" w:tentative="1">
+      <w:start w:val="1"/>
+      <w:numFmt w:val="bullet"/>
+      <w:lvlText w:val=""/>
+      <w:lvlJc w:val="left"/>
+      <w:pPr>
+        <w:ind w:left="2880" w:hanging="360"/>
+      </w:pPr>
+      <w:rPr>
+        <w:rFonts w:ascii="Symbol" w:hAnsi="Symbol" w:hint="default"/>
+      </w:rPr>
+    </w:lvl>
+    <w:lvl w:ilvl="4" w:tplc="1C090003" w:tentative="1">
+      <w:start w:val="1"/>
+      <w:numFmt w:val="bullet"/>
+      <w:lvlText w:val="o"/>
+      <w:lvlJc w:val="left"/>
+      <w:pPr>
+        <w:ind w:left="3600" w:hanging="360"/>
+      </w:pPr>
+      <w:rPr>
+        <w:rFonts w:ascii="Courier New" w:hAnsi="Courier New" w:cs="Courier New" w:hint="default"/>
+      </w:rPr>
+    </w:lvl>
+    <w:lvl w:ilvl="5" w:tplc="1C090005" w:tentative="1">
+      <w:start w:val="1"/>
+      <w:numFmt w:val="bullet"/>
+      <w:lvlText w:val=""/>
+      <w:lvlJc w:val="left"/>
+      <w:pPr>
+        <w:ind w:left="4320" w:hanging="360"/>
+      </w:pPr>
+      <w:rPr>
+        <w:rFonts w:ascii="Wingdings" w:hAnsi="Wingdings" w:hint="default"/>
+      </w:rPr>
+    </w:lvl>
+    <w:lvl w:ilvl="6" w:tplc="1C090001" w:tentative="1">
+      <w:start w:val="1"/>
+      <w:numFmt w:val="bullet"/>
+      <w:lvlText w:val=""/>
+      <w:lvlJc w:val="left"/>
+      <w:pPr>
+        <w:ind w:left="5040" w:hanging="360"/>
+      </w:pPr>
+      <w:rPr>
+        <w:rFonts w:ascii="Symbol" w:hAnsi="Symbol" w:hint="default"/>
+      </w:rPr>
+    </w:lvl>
+    <w:lvl w:ilvl="7" w:tplc="1C090003" w:tentative="1">
+      <w:start w:val="1"/>
+      <w:numFmt w:val="bullet"/>
+      <w:lvlText w:val="o"/>
+      <w:lvlJc w:val="left"/>
+      <w:pPr>
+        <w:ind w:left="5760" w:hanging="360"/>
+      </w:pPr>
+      <w:rPr>
+        <w:rFonts w:ascii="Courier New" w:hAnsi="Courier New" w:cs="Courier New" w:hint="default"/>
+      </w:rPr>
+    </w:lvl>
+    <w:lvl w:ilvl="8" w:tplc="1C090005" w:tentative="1">
+      <w:start w:val="1"/>
+      <w:numFmt w:val="bullet"/>
+      <w:lvlText w:val=""/>
+      <w:lvlJc w:val="left"/>
+      <w:pPr>
+        <w:ind w:left="6480" w:hanging="360"/>
+      </w:pPr>
+      <w:rPr>
+        <w:rFonts w:ascii="Wingdings" w:hAnsi="Wingdings" w:hint="default"/>
+      </w:rPr>
+    </w:lvl>
+  </w:abstractNum>
   <w:num w:numId="1" w16cid:durableId="1430546731">
+    <w:abstractNumId w:val="14"/>
+  </w:num>
+  <w:num w:numId="2" w16cid:durableId="1933396517">
+    <w:abstractNumId w:val="4"/>
+  </w:num>
+  <w:num w:numId="3" w16cid:durableId="1432780584">
+    <w:abstractNumId w:val="12"/>
+  </w:num>
+  <w:num w:numId="4" w16cid:durableId="1902508">
+    <w:abstractNumId w:val="15"/>
+  </w:num>
+  <w:num w:numId="5" w16cid:durableId="1163159490">
+    <w:abstractNumId w:val="8"/>
+  </w:num>
+  <w:num w:numId="6" w16cid:durableId="714088205">
+    <w:abstractNumId w:val="10"/>
+  </w:num>
+  <w:num w:numId="7" w16cid:durableId="852917551">
+    <w:abstractNumId w:val="9"/>
+  </w:num>
+  <w:num w:numId="8" w16cid:durableId="530845401">
+    <w:abstractNumId w:val="1"/>
+  </w:num>
+  <w:num w:numId="9" w16cid:durableId="886457384">
+    <w:abstractNumId w:val="11"/>
+  </w:num>
+  <w:num w:numId="10" w16cid:durableId="405810507">
     <w:abstractNumId w:val="0"/>
+  </w:num>
+  <w:num w:numId="11" w16cid:durableId="2110464709">
+    <w:abstractNumId w:val="6"/>
+  </w:num>
+  <w:num w:numId="12" w16cid:durableId="1769497403">
+    <w:abstractNumId w:val="7"/>
+  </w:num>
+  <w:num w:numId="13" w16cid:durableId="1852792278">
+    <w:abstractNumId w:val="3"/>
+  </w:num>
+  <w:num w:numId="14" w16cid:durableId="1355307256">
+    <w:abstractNumId w:val="13"/>
+  </w:num>
+  <w:num w:numId="15" w16cid:durableId="776488364">
+    <w:abstractNumId w:val="2"/>
+  </w:num>
+  <w:num w:numId="16" w16cid:durableId="1926261924">
+    <w:abstractNumId w:val="5"/>
   </w:num>
 </w:numbering>
 </file>
@@ -1123,6 +5014,25 @@
       <w:contextualSpacing/>
     </w:pPr>
   </w:style>
+  <w:style w:type="table" w:styleId="TableGrid">
+    <w:name w:val="Table Grid"/>
+    <w:basedOn w:val="TableNormal"/>
+    <w:uiPriority w:val="39"/>
+    <w:rsid w:val="00B6597E"/>
+    <w:pPr>
+      <w:spacing w:after="0" w:line="240" w:lineRule="auto"/>
+    </w:pPr>
+    <w:tblPr>
+      <w:tblBorders>
+        <w:top w:val="single" w:sz="4" w:space="0" w:color="auto"/>
+        <w:left w:val="single" w:sz="4" w:space="0" w:color="auto"/>
+        <w:bottom w:val="single" w:sz="4" w:space="0" w:color="auto"/>
+        <w:right w:val="single" w:sz="4" w:space="0" w:color="auto"/>
+        <w:insideH w:val="single" w:sz="4" w:space="0" w:color="auto"/>
+        <w:insideV w:val="single" w:sz="4" w:space="0" w:color="auto"/>
+      </w:tblBorders>
+    </w:tblPr>
+  </w:style>
 </w:styles>
 </file>
 

</xml_diff>